<commit_message>
mejoras en diseño de base de datos
- Se Corregió error en la tabla Eventos 
- Se Corregió error de escritura en Lecturas 
- Se Añadió relación Usuarios ↔ Controles para asegurar trazabilidad de ajustes.
- Se Añadió diagrama entidad - relación
</commit_message>
<xml_diff>
--- a/TP2. E6 Diseño de Base de Datos.docx
+++ b/TP2. E6 Diseño de Base de Datos.docx
@@ -329,7 +329,7 @@
       <w:pPr>
         <w:numPr>
           <w:ilvl w:val="0"/>
-          <w:numId w:val="5"/>
+          <w:numId w:val="6"/>
         </w:numPr>
         <w:spacing w:after="0" w:afterAutospacing="0" w:lineRule="auto"/>
         <w:ind w:left="720" w:hanging="360"/>
@@ -348,6 +348,322 @@
           <w:rtl w:val="0"/>
         </w:rPr>
         <w:t xml:space="preserve">id_sensor (PK): Identificador único del sensor.</w:t>
+      </w:r>
+    </w:p>
+    <w:p>
+      <w:pPr>
+        <w:numPr>
+          <w:ilvl w:val="0"/>
+          <w:numId w:val="6"/>
+        </w:numPr>
+        <w:spacing w:after="0" w:afterAutospacing="0" w:lineRule="auto"/>
+        <w:ind w:left="720" w:hanging="360"/>
+        <w:jc w:val="both"/>
+        <w:rPr>
+          <w:rFonts w:ascii="Times New Roman" w:cs="Times New Roman" w:eastAsia="Times New Roman" w:hAnsi="Times New Roman"/>
+          <w:sz w:val="24"/>
+          <w:szCs w:val="24"/>
+        </w:rPr>
+      </w:pPr>
+      <w:r>
+        <w:rPr>
+          <w:rFonts w:ascii="Times New Roman" w:cs="Times New Roman" w:eastAsia="Times New Roman" w:hAnsi="Times New Roman"/>
+          <w:sz w:val="24"/>
+          <w:szCs w:val="24"/>
+          <w:rtl w:val="0"/>
+        </w:rPr>
+        <w:t xml:space="preserve">tipo_sensor: Tipo de sensor (ejemplo: temperatura, humedad, luz).</w:t>
+      </w:r>
+    </w:p>
+    <w:p>
+      <w:pPr>
+        <w:numPr>
+          <w:ilvl w:val="0"/>
+          <w:numId w:val="6"/>
+        </w:numPr>
+        <w:spacing w:after="240" w:lineRule="auto"/>
+        <w:ind w:left="720" w:hanging="360"/>
+        <w:jc w:val="both"/>
+        <w:rPr>
+          <w:rFonts w:ascii="Times New Roman" w:cs="Times New Roman" w:eastAsia="Times New Roman" w:hAnsi="Times New Roman"/>
+          <w:sz w:val="24"/>
+          <w:szCs w:val="24"/>
+        </w:rPr>
+      </w:pPr>
+      <w:r>
+        <w:rPr>
+          <w:rFonts w:ascii="Times New Roman" w:cs="Times New Roman" w:eastAsia="Times New Roman" w:hAnsi="Times New Roman"/>
+          <w:sz w:val="24"/>
+          <w:szCs w:val="24"/>
+          <w:rtl w:val="0"/>
+        </w:rPr>
+        <w:t xml:space="preserve">fecha_instalacion: Fecha de instalación del sensor.</w:t>
+      </w:r>
+    </w:p>
+    <w:p>
+      <w:pPr>
+        <w:spacing w:after="240" w:before="240" w:lineRule="auto"/>
+        <w:jc w:val="both"/>
+        <w:rPr>
+          <w:rFonts w:ascii="Times New Roman" w:cs="Times New Roman" w:eastAsia="Times New Roman" w:hAnsi="Times New Roman"/>
+          <w:b w:val="1"/>
+          <w:sz w:val="24"/>
+          <w:szCs w:val="24"/>
+        </w:rPr>
+      </w:pPr>
+      <w:r>
+        <w:rPr>
+          <w:rFonts w:ascii="Times New Roman" w:cs="Times New Roman" w:eastAsia="Times New Roman" w:hAnsi="Times New Roman"/>
+          <w:b w:val="1"/>
+          <w:sz w:val="24"/>
+          <w:szCs w:val="24"/>
+          <w:rtl w:val="0"/>
+        </w:rPr>
+        <w:t xml:space="preserve">3. Lecturas</w:t>
+      </w:r>
+    </w:p>
+    <w:p>
+      <w:pPr>
+        <w:numPr>
+          <w:ilvl w:val="0"/>
+          <w:numId w:val="11"/>
+        </w:numPr>
+        <w:spacing w:after="0" w:afterAutospacing="0" w:lineRule="auto"/>
+        <w:ind w:left="720" w:hanging="360"/>
+        <w:jc w:val="both"/>
+        <w:rPr>
+          <w:rFonts w:ascii="Times New Roman" w:cs="Times New Roman" w:eastAsia="Times New Roman" w:hAnsi="Times New Roman"/>
+          <w:sz w:val="24"/>
+          <w:szCs w:val="24"/>
+        </w:rPr>
+      </w:pPr>
+      <w:r>
+        <w:rPr>
+          <w:rFonts w:ascii="Times New Roman" w:cs="Times New Roman" w:eastAsia="Times New Roman" w:hAnsi="Times New Roman"/>
+          <w:sz w:val="24"/>
+          <w:szCs w:val="24"/>
+          <w:rtl w:val="0"/>
+        </w:rPr>
+        <w:t xml:space="preserve">id_lectura (PK): Identificador único de la lectura.</w:t>
+      </w:r>
+    </w:p>
+    <w:p>
+      <w:pPr>
+        <w:numPr>
+          <w:ilvl w:val="0"/>
+          <w:numId w:val="11"/>
+        </w:numPr>
+        <w:spacing w:after="0" w:afterAutospacing="0" w:lineRule="auto"/>
+        <w:ind w:left="720" w:hanging="360"/>
+        <w:jc w:val="both"/>
+        <w:rPr>
+          <w:rFonts w:ascii="Times New Roman" w:cs="Times New Roman" w:eastAsia="Times New Roman" w:hAnsi="Times New Roman"/>
+          <w:sz w:val="24"/>
+          <w:szCs w:val="24"/>
+        </w:rPr>
+      </w:pPr>
+      <w:r>
+        <w:rPr>
+          <w:rFonts w:ascii="Times New Roman" w:cs="Times New Roman" w:eastAsia="Times New Roman" w:hAnsi="Times New Roman"/>
+          <w:sz w:val="24"/>
+          <w:szCs w:val="24"/>
+          <w:rtl w:val="0"/>
+        </w:rPr>
+        <w:t xml:space="preserve">id_sensor (FK, referencia a Sensores): Identificador del sensor que generó la lectura.</w:t>
+      </w:r>
+    </w:p>
+    <w:p>
+      <w:pPr>
+        <w:numPr>
+          <w:ilvl w:val="0"/>
+          <w:numId w:val="11"/>
+        </w:numPr>
+        <w:spacing w:after="0" w:afterAutospacing="0" w:lineRule="auto"/>
+        <w:ind w:left="720" w:hanging="360"/>
+        <w:jc w:val="both"/>
+        <w:rPr>
+          <w:rFonts w:ascii="Times New Roman" w:cs="Times New Roman" w:eastAsia="Times New Roman" w:hAnsi="Times New Roman"/>
+          <w:sz w:val="24"/>
+          <w:szCs w:val="24"/>
+        </w:rPr>
+      </w:pPr>
+      <w:r>
+        <w:rPr>
+          <w:rFonts w:ascii="Times New Roman" w:cs="Times New Roman" w:eastAsia="Times New Roman" w:hAnsi="Times New Roman"/>
+          <w:sz w:val="24"/>
+          <w:szCs w:val="24"/>
+          <w:rtl w:val="0"/>
+        </w:rPr>
+        <w:t xml:space="preserve">valor: Valor de la lectura registrada por el sensor (ejemplo: 25°C, 70% de humedad).</w:t>
+      </w:r>
+    </w:p>
+    <w:p>
+      <w:pPr>
+        <w:numPr>
+          <w:ilvl w:val="0"/>
+          <w:numId w:val="11"/>
+        </w:numPr>
+        <w:spacing w:after="240" w:lineRule="auto"/>
+        <w:ind w:left="720" w:hanging="360"/>
+        <w:jc w:val="both"/>
+        <w:rPr>
+          <w:rFonts w:ascii="Times New Roman" w:cs="Times New Roman" w:eastAsia="Times New Roman" w:hAnsi="Times New Roman"/>
+          <w:sz w:val="24"/>
+          <w:szCs w:val="24"/>
+        </w:rPr>
+      </w:pPr>
+      <w:r>
+        <w:rPr>
+          <w:rFonts w:ascii="Times New Roman" w:cs="Times New Roman" w:eastAsia="Times New Roman" w:hAnsi="Times New Roman"/>
+          <w:sz w:val="24"/>
+          <w:szCs w:val="24"/>
+          <w:rtl w:val="0"/>
+        </w:rPr>
+        <w:t xml:space="preserve">fecha_lectura: Fecha y hora en que se registró la lectura.</w:t>
+      </w:r>
+    </w:p>
+    <w:p>
+      <w:pPr>
+        <w:spacing w:after="240" w:before="240" w:lineRule="auto"/>
+        <w:jc w:val="both"/>
+        <w:rPr>
+          <w:rFonts w:ascii="Times New Roman" w:cs="Times New Roman" w:eastAsia="Times New Roman" w:hAnsi="Times New Roman"/>
+          <w:b w:val="1"/>
+          <w:sz w:val="24"/>
+          <w:szCs w:val="24"/>
+        </w:rPr>
+      </w:pPr>
+      <w:r>
+        <w:rPr>
+          <w:rFonts w:ascii="Times New Roman" w:cs="Times New Roman" w:eastAsia="Times New Roman" w:hAnsi="Times New Roman"/>
+          <w:b w:val="1"/>
+          <w:sz w:val="24"/>
+          <w:szCs w:val="24"/>
+          <w:rtl w:val="0"/>
+        </w:rPr>
+        <w:t xml:space="preserve">4. Controles</w:t>
+      </w:r>
+    </w:p>
+    <w:p>
+      <w:pPr>
+        <w:numPr>
+          <w:ilvl w:val="0"/>
+          <w:numId w:val="4"/>
+        </w:numPr>
+        <w:spacing w:after="0" w:afterAutospacing="0" w:lineRule="auto"/>
+        <w:ind w:left="720" w:hanging="360"/>
+        <w:jc w:val="both"/>
+        <w:rPr>
+          <w:rFonts w:ascii="Times New Roman" w:cs="Times New Roman" w:eastAsia="Times New Roman" w:hAnsi="Times New Roman"/>
+          <w:sz w:val="24"/>
+          <w:szCs w:val="24"/>
+        </w:rPr>
+      </w:pPr>
+      <w:r>
+        <w:rPr>
+          <w:rFonts w:ascii="Times New Roman" w:cs="Times New Roman" w:eastAsia="Times New Roman" w:hAnsi="Times New Roman"/>
+          <w:sz w:val="24"/>
+          <w:szCs w:val="24"/>
+          <w:rtl w:val="0"/>
+        </w:rPr>
+        <w:t xml:space="preserve">id_control (PK): Identificador único del control.</w:t>
+      </w:r>
+    </w:p>
+    <w:p>
+      <w:pPr>
+        <w:numPr>
+          <w:ilvl w:val="0"/>
+          <w:numId w:val="4"/>
+        </w:numPr>
+        <w:spacing w:after="0" w:afterAutospacing="0" w:lineRule="auto"/>
+        <w:ind w:left="720" w:hanging="360"/>
+        <w:jc w:val="both"/>
+        <w:rPr>
+          <w:rFonts w:ascii="Times New Roman" w:cs="Times New Roman" w:eastAsia="Times New Roman" w:hAnsi="Times New Roman"/>
+          <w:sz w:val="24"/>
+          <w:szCs w:val="24"/>
+        </w:rPr>
+      </w:pPr>
+      <w:r>
+        <w:rPr>
+          <w:rFonts w:ascii="Times New Roman" w:cs="Times New Roman" w:eastAsia="Times New Roman" w:hAnsi="Times New Roman"/>
+          <w:sz w:val="24"/>
+          <w:szCs w:val="24"/>
+          <w:rtl w:val="0"/>
+        </w:rPr>
+        <w:t xml:space="preserve">id_sensor (FK, referencia a Sensores): Identificador del sensor relacionado con el ajuste.</w:t>
+      </w:r>
+    </w:p>
+    <w:p>
+      <w:pPr>
+        <w:numPr>
+          <w:ilvl w:val="0"/>
+          <w:numId w:val="4"/>
+        </w:numPr>
+        <w:spacing w:after="0" w:afterAutospacing="0" w:lineRule="auto"/>
+        <w:ind w:left="720" w:hanging="360"/>
+        <w:jc w:val="both"/>
+        <w:rPr>
+          <w:rFonts w:ascii="Times New Roman" w:cs="Times New Roman" w:eastAsia="Times New Roman" w:hAnsi="Times New Roman"/>
+          <w:sz w:val="24"/>
+          <w:szCs w:val="24"/>
+        </w:rPr>
+      </w:pPr>
+      <w:r>
+        <w:rPr>
+          <w:rFonts w:ascii="Times New Roman" w:cs="Times New Roman" w:eastAsia="Times New Roman" w:hAnsi="Times New Roman"/>
+          <w:sz w:val="24"/>
+          <w:szCs w:val="24"/>
+          <w:rtl w:val="0"/>
+        </w:rPr>
+        <w:t xml:space="preserve">valor_ajuste: Valor ajustado por el usuario (por ejemplo, temperatura deseada).</w:t>
+      </w:r>
+    </w:p>
+    <w:p>
+      <w:pPr>
+        <w:numPr>
+          <w:ilvl w:val="0"/>
+          <w:numId w:val="4"/>
+        </w:numPr>
+        <w:spacing w:after="240" w:lineRule="auto"/>
+        <w:ind w:left="720" w:hanging="360"/>
+        <w:jc w:val="both"/>
+        <w:rPr>
+          <w:rFonts w:ascii="Times New Roman" w:cs="Times New Roman" w:eastAsia="Times New Roman" w:hAnsi="Times New Roman"/>
+          <w:sz w:val="24"/>
+          <w:szCs w:val="24"/>
+        </w:rPr>
+      </w:pPr>
+      <w:r>
+        <w:rPr>
+          <w:rFonts w:ascii="Times New Roman" w:cs="Times New Roman" w:eastAsia="Times New Roman" w:hAnsi="Times New Roman"/>
+          <w:sz w:val="24"/>
+          <w:szCs w:val="24"/>
+          <w:rtl w:val="0"/>
+        </w:rPr>
+        <w:t xml:space="preserve">fecha_ajuste: Fecha en que se realizó el ajuste.</w:t>
+      </w:r>
+    </w:p>
+    <w:p>
+      <w:pPr>
+        <w:spacing w:after="240" w:before="240" w:lineRule="auto"/>
+        <w:jc w:val="both"/>
+        <w:rPr>
+          <w:rFonts w:ascii="Times New Roman" w:cs="Times New Roman" w:eastAsia="Times New Roman" w:hAnsi="Times New Roman"/>
+          <w:b w:val="1"/>
+          <w:sz w:val="24"/>
+          <w:szCs w:val="24"/>
+        </w:rPr>
+      </w:pPr>
+      <w:r>
+        <w:rPr>
+          <w:rFonts w:ascii="Times New Roman" w:cs="Times New Roman" w:eastAsia="Times New Roman" w:hAnsi="Times New Roman"/>
+          <w:b w:val="1"/>
+          <w:sz w:val="24"/>
+          <w:szCs w:val="24"/>
+          <w:rtl w:val="0"/>
+        </w:rPr>
+        <w:t xml:space="preserve">5. Eventos</w:t>
       </w:r>
     </w:p>
     <w:p>
@@ -372,7 +688,32 @@
           <w:szCs w:val="24"/>
           <w:rtl w:val="0"/>
         </w:rPr>
-        <w:t xml:space="preserve">tipo_sensor: Tipo de sensor (ejemplo: temperatura, humedad, luz).</w:t>
+        <w:t xml:space="preserve">id_evento (PK): Identificador único del evento.</w:t>
+      </w:r>
+    </w:p>
+    <w:p>
+      <w:pPr>
+        <w:numPr>
+          <w:ilvl w:val="0"/>
+          <w:numId w:val="5"/>
+        </w:numPr>
+        <w:spacing w:after="0" w:afterAutospacing="0" w:lineRule="auto"/>
+        <w:ind w:left="720" w:hanging="360"/>
+        <w:jc w:val="both"/>
+        <w:rPr>
+          <w:rFonts w:ascii="Times New Roman" w:cs="Times New Roman" w:eastAsia="Times New Roman" w:hAnsi="Times New Roman"/>
+          <w:sz w:val="24"/>
+          <w:szCs w:val="24"/>
+        </w:rPr>
+      </w:pPr>
+      <w:r>
+        <w:rPr>
+          <w:rFonts w:ascii="Times New Roman" w:cs="Times New Roman" w:eastAsia="Times New Roman" w:hAnsi="Times New Roman"/>
+          <w:sz w:val="24"/>
+          <w:szCs w:val="24"/>
+          <w:rtl w:val="0"/>
+        </w:rPr>
+        <w:t xml:space="preserve">descripcion: Descripción del evento (ejemplo: error en el sensor, ajuste manual realizado).</w:t>
       </w:r>
     </w:p>
     <w:p>
@@ -397,347 +738,6 @@
           <w:szCs w:val="24"/>
           <w:rtl w:val="0"/>
         </w:rPr>
-        <w:t xml:space="preserve">fecha_instalacion: Fecha de instalación del sensor.</w:t>
-      </w:r>
-    </w:p>
-    <w:p>
-      <w:pPr>
-        <w:spacing w:after="240" w:before="240" w:lineRule="auto"/>
-        <w:jc w:val="both"/>
-        <w:rPr>
-          <w:rFonts w:ascii="Times New Roman" w:cs="Times New Roman" w:eastAsia="Times New Roman" w:hAnsi="Times New Roman"/>
-          <w:b w:val="1"/>
-          <w:sz w:val="24"/>
-          <w:szCs w:val="24"/>
-        </w:rPr>
-      </w:pPr>
-      <w:r>
-        <w:rPr>
-          <w:rFonts w:ascii="Times New Roman" w:cs="Times New Roman" w:eastAsia="Times New Roman" w:hAnsi="Times New Roman"/>
-          <w:b w:val="1"/>
-          <w:sz w:val="24"/>
-          <w:szCs w:val="24"/>
-          <w:rtl w:val="0"/>
-        </w:rPr>
-        <w:t xml:space="preserve">3. Lecturas</w:t>
-      </w:r>
-    </w:p>
-    <w:p>
-      <w:pPr>
-        <w:numPr>
-          <w:ilvl w:val="0"/>
-          <w:numId w:val="10"/>
-        </w:numPr>
-        <w:spacing w:after="0" w:afterAutospacing="0" w:lineRule="auto"/>
-        <w:ind w:left="720" w:hanging="360"/>
-        <w:jc w:val="both"/>
-        <w:rPr>
-          <w:rFonts w:ascii="Times New Roman" w:cs="Times New Roman" w:eastAsia="Times New Roman" w:hAnsi="Times New Roman"/>
-          <w:sz w:val="24"/>
-          <w:szCs w:val="24"/>
-        </w:rPr>
-      </w:pPr>
-      <w:r>
-        <w:rPr>
-          <w:rFonts w:ascii="Times New Roman" w:cs="Times New Roman" w:eastAsia="Times New Roman" w:hAnsi="Times New Roman"/>
-          <w:sz w:val="24"/>
-          <w:szCs w:val="24"/>
-          <w:rtl w:val="0"/>
-        </w:rPr>
-        <w:t xml:space="preserve">id_lectura (PK): Identificador único de la lectura.</w:t>
-      </w:r>
-    </w:p>
-    <w:p>
-      <w:pPr>
-        <w:numPr>
-          <w:ilvl w:val="0"/>
-          <w:numId w:val="10"/>
-        </w:numPr>
-        <w:spacing w:after="0" w:afterAutospacing="0" w:lineRule="auto"/>
-        <w:ind w:left="720" w:hanging="360"/>
-        <w:jc w:val="both"/>
-        <w:rPr>
-          <w:rFonts w:ascii="Times New Roman" w:cs="Times New Roman" w:eastAsia="Times New Roman" w:hAnsi="Times New Roman"/>
-          <w:sz w:val="24"/>
-          <w:szCs w:val="24"/>
-        </w:rPr>
-      </w:pPr>
-      <w:r>
-        <w:rPr>
-          <w:rFonts w:ascii="Times New Roman" w:cs="Times New Roman" w:eastAsia="Times New Roman" w:hAnsi="Times New Roman"/>
-          <w:sz w:val="24"/>
-          <w:szCs w:val="24"/>
-          <w:rtl w:val="0"/>
-        </w:rPr>
-        <w:t xml:space="preserve">id_sensor (FK, referencia a Sensores): Identificador del sensor que generó la lectura.</w:t>
-      </w:r>
-    </w:p>
-    <w:p>
-      <w:pPr>
-        <w:numPr>
-          <w:ilvl w:val="0"/>
-          <w:numId w:val="10"/>
-        </w:numPr>
-        <w:spacing w:after="0" w:afterAutospacing="0" w:lineRule="auto"/>
-        <w:ind w:left="720" w:hanging="360"/>
-        <w:jc w:val="both"/>
-        <w:rPr>
-          <w:rFonts w:ascii="Times New Roman" w:cs="Times New Roman" w:eastAsia="Times New Roman" w:hAnsi="Times New Roman"/>
-          <w:sz w:val="24"/>
-          <w:szCs w:val="24"/>
-        </w:rPr>
-      </w:pPr>
-      <w:r>
-        <w:rPr>
-          <w:rFonts w:ascii="Times New Roman" w:cs="Times New Roman" w:eastAsia="Times New Roman" w:hAnsi="Times New Roman"/>
-          <w:sz w:val="24"/>
-          <w:szCs w:val="24"/>
-          <w:rtl w:val="0"/>
-        </w:rPr>
-        <w:t xml:space="preserve">valor: Valor de la lectura registrada por el sensor (ejemplo: 25°C, 70% de humedad).</w:t>
-      </w:r>
-    </w:p>
-    <w:p>
-      <w:pPr>
-        <w:numPr>
-          <w:ilvl w:val="0"/>
-          <w:numId w:val="10"/>
-        </w:numPr>
-        <w:spacing w:after="240" w:lineRule="auto"/>
-        <w:ind w:left="720" w:hanging="360"/>
-        <w:jc w:val="both"/>
-        <w:rPr>
-          <w:rFonts w:ascii="Times New Roman" w:cs="Times New Roman" w:eastAsia="Times New Roman" w:hAnsi="Times New Roman"/>
-          <w:sz w:val="24"/>
-          <w:szCs w:val="24"/>
-        </w:rPr>
-      </w:pPr>
-      <w:r>
-        <w:rPr>
-          <w:rFonts w:ascii="Times New Roman" w:cs="Times New Roman" w:eastAsia="Times New Roman" w:hAnsi="Times New Roman"/>
-          <w:sz w:val="24"/>
-          <w:szCs w:val="24"/>
-          <w:rtl w:val="0"/>
-        </w:rPr>
-        <w:t xml:space="preserve">fecha_lectura: Fecha y hora en que se registró la lectura.</w:t>
-      </w:r>
-    </w:p>
-    <w:p>
-      <w:pPr>
-        <w:spacing w:after="240" w:before="240" w:lineRule="auto"/>
-        <w:jc w:val="both"/>
-        <w:rPr>
-          <w:rFonts w:ascii="Times New Roman" w:cs="Times New Roman" w:eastAsia="Times New Roman" w:hAnsi="Times New Roman"/>
-          <w:b w:val="1"/>
-          <w:sz w:val="24"/>
-          <w:szCs w:val="24"/>
-        </w:rPr>
-      </w:pPr>
-      <w:r>
-        <w:rPr>
-          <w:rFonts w:ascii="Times New Roman" w:cs="Times New Roman" w:eastAsia="Times New Roman" w:hAnsi="Times New Roman"/>
-          <w:b w:val="1"/>
-          <w:sz w:val="24"/>
-          <w:szCs w:val="24"/>
-          <w:rtl w:val="0"/>
-        </w:rPr>
-        <w:t xml:space="preserve">4. Controles</w:t>
-      </w:r>
-    </w:p>
-    <w:p>
-      <w:pPr>
-        <w:numPr>
-          <w:ilvl w:val="0"/>
-          <w:numId w:val="3"/>
-        </w:numPr>
-        <w:spacing w:after="0" w:afterAutospacing="0" w:lineRule="auto"/>
-        <w:ind w:left="720" w:hanging="360"/>
-        <w:jc w:val="both"/>
-        <w:rPr>
-          <w:rFonts w:ascii="Times New Roman" w:cs="Times New Roman" w:eastAsia="Times New Roman" w:hAnsi="Times New Roman"/>
-          <w:sz w:val="24"/>
-          <w:szCs w:val="24"/>
-        </w:rPr>
-      </w:pPr>
-      <w:r>
-        <w:rPr>
-          <w:rFonts w:ascii="Times New Roman" w:cs="Times New Roman" w:eastAsia="Times New Roman" w:hAnsi="Times New Roman"/>
-          <w:sz w:val="24"/>
-          <w:szCs w:val="24"/>
-          <w:rtl w:val="0"/>
-        </w:rPr>
-        <w:t xml:space="preserve">id_control (PK): Identificador único del control.</w:t>
-      </w:r>
-    </w:p>
-    <w:p>
-      <w:pPr>
-        <w:numPr>
-          <w:ilvl w:val="0"/>
-          <w:numId w:val="3"/>
-        </w:numPr>
-        <w:spacing w:after="0" w:afterAutospacing="0" w:lineRule="auto"/>
-        <w:ind w:left="720" w:hanging="360"/>
-        <w:jc w:val="both"/>
-        <w:rPr>
-          <w:rFonts w:ascii="Times New Roman" w:cs="Times New Roman" w:eastAsia="Times New Roman" w:hAnsi="Times New Roman"/>
-          <w:sz w:val="24"/>
-          <w:szCs w:val="24"/>
-        </w:rPr>
-      </w:pPr>
-      <w:r>
-        <w:rPr>
-          <w:rFonts w:ascii="Times New Roman" w:cs="Times New Roman" w:eastAsia="Times New Roman" w:hAnsi="Times New Roman"/>
-          <w:sz w:val="24"/>
-          <w:szCs w:val="24"/>
-          <w:rtl w:val="0"/>
-        </w:rPr>
-        <w:t xml:space="preserve">id_sensor (FK, referencia a Sensores): Identificador del sensor relacionado con el ajuste.</w:t>
-      </w:r>
-    </w:p>
-    <w:p>
-      <w:pPr>
-        <w:numPr>
-          <w:ilvl w:val="0"/>
-          <w:numId w:val="3"/>
-        </w:numPr>
-        <w:spacing w:after="0" w:afterAutospacing="0" w:lineRule="auto"/>
-        <w:ind w:left="720" w:hanging="360"/>
-        <w:jc w:val="both"/>
-        <w:rPr>
-          <w:rFonts w:ascii="Times New Roman" w:cs="Times New Roman" w:eastAsia="Times New Roman" w:hAnsi="Times New Roman"/>
-          <w:sz w:val="24"/>
-          <w:szCs w:val="24"/>
-        </w:rPr>
-      </w:pPr>
-      <w:r>
-        <w:rPr>
-          <w:rFonts w:ascii="Times New Roman" w:cs="Times New Roman" w:eastAsia="Times New Roman" w:hAnsi="Times New Roman"/>
-          <w:sz w:val="24"/>
-          <w:szCs w:val="24"/>
-          <w:rtl w:val="0"/>
-        </w:rPr>
-        <w:t xml:space="preserve">valor_ajuste: Valor ajustado por el usuario (por ejemplo, temperatura deseada).</w:t>
-      </w:r>
-    </w:p>
-    <w:p>
-      <w:pPr>
-        <w:numPr>
-          <w:ilvl w:val="0"/>
-          <w:numId w:val="3"/>
-        </w:numPr>
-        <w:spacing w:after="240" w:lineRule="auto"/>
-        <w:ind w:left="720" w:hanging="360"/>
-        <w:jc w:val="both"/>
-        <w:rPr>
-          <w:rFonts w:ascii="Times New Roman" w:cs="Times New Roman" w:eastAsia="Times New Roman" w:hAnsi="Times New Roman"/>
-          <w:sz w:val="24"/>
-          <w:szCs w:val="24"/>
-        </w:rPr>
-      </w:pPr>
-      <w:r>
-        <w:rPr>
-          <w:rFonts w:ascii="Times New Roman" w:cs="Times New Roman" w:eastAsia="Times New Roman" w:hAnsi="Times New Roman"/>
-          <w:sz w:val="24"/>
-          <w:szCs w:val="24"/>
-          <w:rtl w:val="0"/>
-        </w:rPr>
-        <w:t xml:space="preserve">fecha_ajuste: Fecha en que se realizó el ajuste.</w:t>
-      </w:r>
-    </w:p>
-    <w:p>
-      <w:pPr>
-        <w:spacing w:after="240" w:before="240" w:lineRule="auto"/>
-        <w:jc w:val="both"/>
-        <w:rPr>
-          <w:rFonts w:ascii="Times New Roman" w:cs="Times New Roman" w:eastAsia="Times New Roman" w:hAnsi="Times New Roman"/>
-          <w:b w:val="1"/>
-          <w:sz w:val="24"/>
-          <w:szCs w:val="24"/>
-        </w:rPr>
-      </w:pPr>
-      <w:r>
-        <w:rPr>
-          <w:rFonts w:ascii="Times New Roman" w:cs="Times New Roman" w:eastAsia="Times New Roman" w:hAnsi="Times New Roman"/>
-          <w:b w:val="1"/>
-          <w:sz w:val="24"/>
-          <w:szCs w:val="24"/>
-          <w:rtl w:val="0"/>
-        </w:rPr>
-        <w:t xml:space="preserve">5. Eventos</w:t>
-      </w:r>
-    </w:p>
-    <w:p>
-      <w:pPr>
-        <w:numPr>
-          <w:ilvl w:val="0"/>
-          <w:numId w:val="4"/>
-        </w:numPr>
-        <w:spacing w:after="0" w:afterAutospacing="0" w:lineRule="auto"/>
-        <w:ind w:left="720" w:hanging="360"/>
-        <w:jc w:val="both"/>
-        <w:rPr>
-          <w:rFonts w:ascii="Times New Roman" w:cs="Times New Roman" w:eastAsia="Times New Roman" w:hAnsi="Times New Roman"/>
-          <w:sz w:val="24"/>
-          <w:szCs w:val="24"/>
-        </w:rPr>
-      </w:pPr>
-      <w:r>
-        <w:rPr>
-          <w:rFonts w:ascii="Times New Roman" w:cs="Times New Roman" w:eastAsia="Times New Roman" w:hAnsi="Times New Roman"/>
-          <w:sz w:val="24"/>
-          <w:szCs w:val="24"/>
-          <w:rtl w:val="0"/>
-        </w:rPr>
-        <w:t xml:space="preserve">id_evento (PK): Identificador único del evento.</w:t>
-      </w:r>
-    </w:p>
-    <w:p>
-      <w:pPr>
-        <w:numPr>
-          <w:ilvl w:val="0"/>
-          <w:numId w:val="4"/>
-        </w:numPr>
-        <w:spacing w:after="0" w:afterAutospacing="0" w:lineRule="auto"/>
-        <w:ind w:left="720" w:hanging="360"/>
-        <w:jc w:val="both"/>
-        <w:rPr>
-          <w:rFonts w:ascii="Times New Roman" w:cs="Times New Roman" w:eastAsia="Times New Roman" w:hAnsi="Times New Roman"/>
-          <w:sz w:val="24"/>
-          <w:szCs w:val="24"/>
-        </w:rPr>
-      </w:pPr>
-      <w:r>
-        <w:rPr>
-          <w:rFonts w:ascii="Times New Roman" w:cs="Times New Roman" w:eastAsia="Times New Roman" w:hAnsi="Times New Roman"/>
-          <w:sz w:val="24"/>
-          <w:szCs w:val="24"/>
-          <w:rtl w:val="0"/>
-        </w:rPr>
-        <w:t xml:space="preserve">descripcion: Descripción del evento (ejemplo: error en el sensor, ajuste manual realizado).</w:t>
-      </w:r>
-    </w:p>
-    <w:p>
-      <w:pPr>
-        <w:numPr>
-          <w:ilvl w:val="0"/>
-          <w:numId w:val="4"/>
-        </w:numPr>
-        <w:spacing w:after="240" w:lineRule="auto"/>
-        <w:ind w:left="720" w:hanging="360"/>
-        <w:jc w:val="both"/>
-        <w:rPr>
-          <w:rFonts w:ascii="Times New Roman" w:cs="Times New Roman" w:eastAsia="Times New Roman" w:hAnsi="Times New Roman"/>
-          <w:sz w:val="24"/>
-          <w:szCs w:val="24"/>
-        </w:rPr>
-      </w:pPr>
-      <w:r>
-        <w:rPr>
-          <w:rFonts w:ascii="Times New Roman" w:cs="Times New Roman" w:eastAsia="Times New Roman" w:hAnsi="Times New Roman"/>
-          <w:sz w:val="24"/>
-          <w:szCs w:val="24"/>
-          <w:rtl w:val="0"/>
-        </w:rPr>
         <w:t xml:space="preserve">fecha_evento: Fecha en que ocurrió el evento.</w:t>
       </w:r>
     </w:p>
@@ -752,175 +752,6 @@
           <w:rtl w:val="0"/>
         </w:rPr>
         <w:t xml:space="preserve">2.2. Relaciones</w:t>
-      </w:r>
-    </w:p>
-    <w:p>
-      <w:pPr>
-        <w:numPr>
-          <w:ilvl w:val="0"/>
-          <w:numId w:val="7"/>
-        </w:numPr>
-        <w:spacing w:after="240" w:before="240" w:line="240" w:lineRule="auto"/>
-        <w:ind w:left="425.19685039370086" w:hanging="360"/>
-        <w:jc w:val="both"/>
-        <w:rPr>
-          <w:rFonts w:ascii="Times New Roman" w:cs="Times New Roman" w:eastAsia="Times New Roman" w:hAnsi="Times New Roman"/>
-          <w:sz w:val="24"/>
-          <w:szCs w:val="24"/>
-        </w:rPr>
-      </w:pPr>
-      <w:r>
-        <w:rPr>
-          <w:rFonts w:ascii="Times New Roman" w:cs="Times New Roman" w:eastAsia="Times New Roman" w:hAnsi="Times New Roman"/>
-          <w:b w:val="1"/>
-          <w:sz w:val="24"/>
-          <w:szCs w:val="24"/>
-          <w:rtl w:val="0"/>
-        </w:rPr>
-        <w:t xml:space="preserve">Usuarios y Sensores</w:t>
-      </w:r>
-      <w:r>
-        <w:rPr>
-          <w:rFonts w:ascii="Times New Roman" w:cs="Times New Roman" w:eastAsia="Times New Roman" w:hAnsi="Times New Roman"/>
-          <w:sz w:val="24"/>
-          <w:szCs w:val="24"/>
-          <w:rtl w:val="0"/>
-        </w:rPr>
-        <w:t xml:space="preserve">: Un usuario puede gestionar múltiples sensores, pero cada sensor tiene un único propietario.</w:t>
-      </w:r>
-    </w:p>
-    <w:p>
-      <w:pPr>
-        <w:numPr>
-          <w:ilvl w:val="0"/>
-          <w:numId w:val="7"/>
-        </w:numPr>
-        <w:spacing w:after="240" w:before="240" w:line="240" w:lineRule="auto"/>
-        <w:ind w:left="425.19685039370086" w:hanging="360"/>
-        <w:jc w:val="both"/>
-        <w:rPr>
-          <w:rFonts w:ascii="Times New Roman" w:cs="Times New Roman" w:eastAsia="Times New Roman" w:hAnsi="Times New Roman"/>
-          <w:sz w:val="24"/>
-          <w:szCs w:val="24"/>
-        </w:rPr>
-      </w:pPr>
-      <w:r>
-        <w:rPr>
-          <w:rFonts w:ascii="Times New Roman" w:cs="Times New Roman" w:eastAsia="Times New Roman" w:hAnsi="Times New Roman"/>
-          <w:b w:val="1"/>
-          <w:sz w:val="24"/>
-          <w:szCs w:val="24"/>
-          <w:rtl w:val="0"/>
-        </w:rPr>
-        <w:t xml:space="preserve">Sensores y Lecturas</w:t>
-      </w:r>
-      <w:r>
-        <w:rPr>
-          <w:rFonts w:ascii="Times New Roman" w:cs="Times New Roman" w:eastAsia="Times New Roman" w:hAnsi="Times New Roman"/>
-          <w:sz w:val="24"/>
-          <w:szCs w:val="24"/>
-          <w:rtl w:val="0"/>
-        </w:rPr>
-        <w:t xml:space="preserve">: Un sensor puede generar múltiples lecturas, y cada lectura está asociada a un único sensor.</w:t>
-      </w:r>
-    </w:p>
-    <w:p>
-      <w:pPr>
-        <w:numPr>
-          <w:ilvl w:val="0"/>
-          <w:numId w:val="7"/>
-        </w:numPr>
-        <w:spacing w:after="240" w:before="240" w:line="240" w:lineRule="auto"/>
-        <w:ind w:left="425.19685039370086" w:hanging="360"/>
-        <w:jc w:val="both"/>
-        <w:rPr>
-          <w:rFonts w:ascii="Times New Roman" w:cs="Times New Roman" w:eastAsia="Times New Roman" w:hAnsi="Times New Roman"/>
-          <w:sz w:val="24"/>
-          <w:szCs w:val="24"/>
-        </w:rPr>
-      </w:pPr>
-      <w:r>
-        <w:rPr>
-          <w:rFonts w:ascii="Times New Roman" w:cs="Times New Roman" w:eastAsia="Times New Roman" w:hAnsi="Times New Roman"/>
-          <w:b w:val="1"/>
-          <w:sz w:val="24"/>
-          <w:szCs w:val="24"/>
-          <w:rtl w:val="0"/>
-        </w:rPr>
-        <w:t xml:space="preserve">Sensores y Controles</w:t>
-      </w:r>
-      <w:r>
-        <w:rPr>
-          <w:rFonts w:ascii="Times New Roman" w:cs="Times New Roman" w:eastAsia="Times New Roman" w:hAnsi="Times New Roman"/>
-          <w:sz w:val="24"/>
-          <w:szCs w:val="24"/>
-          <w:rtl w:val="0"/>
-        </w:rPr>
-        <w:t xml:space="preserve">: Un sensor puede tener múltiples ajustes, y cada ajuste corresponde a un único sensor.</w:t>
-      </w:r>
-    </w:p>
-    <w:p>
-      <w:pPr>
-        <w:numPr>
-          <w:ilvl w:val="0"/>
-          <w:numId w:val="7"/>
-        </w:numPr>
-        <w:spacing w:after="240" w:before="240" w:line="240" w:lineRule="auto"/>
-        <w:ind w:left="425.19685039370086" w:hanging="360"/>
-        <w:jc w:val="both"/>
-        <w:rPr>
-          <w:rFonts w:ascii="Times New Roman" w:cs="Times New Roman" w:eastAsia="Times New Roman" w:hAnsi="Times New Roman"/>
-          <w:sz w:val="24"/>
-          <w:szCs w:val="24"/>
-        </w:rPr>
-      </w:pPr>
-      <w:r>
-        <w:rPr>
-          <w:rFonts w:ascii="Times New Roman" w:cs="Times New Roman" w:eastAsia="Times New Roman" w:hAnsi="Times New Roman"/>
-          <w:b w:val="1"/>
-          <w:sz w:val="24"/>
-          <w:szCs w:val="24"/>
-          <w:rtl w:val="0"/>
-        </w:rPr>
-        <w:t xml:space="preserve">Usuarios y Eventos</w:t>
-      </w:r>
-      <w:r>
-        <w:rPr>
-          <w:rFonts w:ascii="Times New Roman" w:cs="Times New Roman" w:eastAsia="Times New Roman" w:hAnsi="Times New Roman"/>
-          <w:sz w:val="24"/>
-          <w:szCs w:val="24"/>
-          <w:rtl w:val="0"/>
-        </w:rPr>
-        <w:t xml:space="preserve">: Un usuario puede registrar varios eventos, pero cada evento está asociado a un único usuario.</w:t>
-      </w:r>
-      <w:r>
-        <w:rPr>
-          <w:rFonts w:ascii="Times New Roman" w:cs="Times New Roman" w:eastAsia="Times New Roman" w:hAnsi="Times New Roman"/>
-          <w:i w:val="0"/>
-          <w:smallCaps w:val="0"/>
-          <w:strike w:val="0"/>
-          <w:color w:val="000000"/>
-          <w:sz w:val="24"/>
-          <w:szCs w:val="24"/>
-          <w:u w:val="none"/>
-          <w:shd w:fill="auto" w:val="clear"/>
-          <w:vertAlign w:val="baseline"/>
-          <w:rtl w:val="0"/>
-        </w:rPr>
-        <w:t xml:space="preserve">.</w:t>
-      </w:r>
-    </w:p>
-    <w:p>
-      <w:pPr>
-        <w:pStyle w:val="Heading2"/>
-        <w:jc w:val="both"/>
-        <w:rPr/>
-      </w:pPr>
-      <w:r>
-        <w:rPr>
-          <w:rtl w:val="0"/>
-        </w:rPr>
-        <w:t xml:space="preserve">2.3. Reglas y Restricciones</w:t>
       </w:r>
     </w:p>
     <w:p>
@@ -930,22 +761,32 @@
           <w:numId w:val="8"/>
         </w:numPr>
         <w:spacing w:after="240" w:before="240" w:line="240" w:lineRule="auto"/>
-        <w:ind w:left="360"/>
-        <w:jc w:val="both"/>
-        <w:rPr>
-          <w:rFonts w:ascii="Times New Roman" w:cs="Times New Roman" w:eastAsia="Times New Roman" w:hAnsi="Times New Roman"/>
-          <w:sz w:val="24"/>
-          <w:szCs w:val="24"/>
-        </w:rPr>
-      </w:pPr>
-      <w:r>
-        <w:rPr>
-          <w:rFonts w:ascii="Times New Roman" w:cs="Times New Roman" w:eastAsia="Times New Roman" w:hAnsi="Times New Roman"/>
-          <w:sz w:val="24"/>
-          <w:szCs w:val="24"/>
-          <w:rtl w:val="0"/>
-        </w:rPr>
-        <w:t xml:space="preserve">El email de un usuario debe ser único.</w:t>
+        <w:ind w:left="425.19685039370086" w:hanging="360"/>
+        <w:jc w:val="both"/>
+        <w:rPr>
+          <w:rFonts w:ascii="Times New Roman" w:cs="Times New Roman" w:eastAsia="Times New Roman" w:hAnsi="Times New Roman"/>
+          <w:sz w:val="24"/>
+          <w:szCs w:val="24"/>
+        </w:rPr>
+      </w:pPr>
+      <w:r>
+        <w:rPr>
+          <w:rFonts w:ascii="Times New Roman" w:cs="Times New Roman" w:eastAsia="Times New Roman" w:hAnsi="Times New Roman"/>
+          <w:b w:val="1"/>
+          <w:sz w:val="24"/>
+          <w:szCs w:val="24"/>
+          <w:rtl w:val="0"/>
+        </w:rPr>
+        <w:t xml:space="preserve">Usuarios y Sensores</w:t>
+      </w:r>
+      <w:r>
+        <w:rPr>
+          <w:rFonts w:ascii="Times New Roman" w:cs="Times New Roman" w:eastAsia="Times New Roman" w:hAnsi="Times New Roman"/>
+          <w:sz w:val="24"/>
+          <w:szCs w:val="24"/>
+          <w:rtl w:val="0"/>
+        </w:rPr>
+        <w:t xml:space="preserve">: Un usuario puede gestionar múltiples sensores, pero cada sensor tiene un único propietario.</w:t>
       </w:r>
     </w:p>
     <w:p>
@@ -955,22 +796,32 @@
           <w:numId w:val="8"/>
         </w:numPr>
         <w:spacing w:after="240" w:before="240" w:line="240" w:lineRule="auto"/>
-        <w:ind w:left="360"/>
-        <w:jc w:val="both"/>
-        <w:rPr>
-          <w:rFonts w:ascii="Times New Roman" w:cs="Times New Roman" w:eastAsia="Times New Roman" w:hAnsi="Times New Roman"/>
-          <w:sz w:val="24"/>
-          <w:szCs w:val="24"/>
-        </w:rPr>
-      </w:pPr>
-      <w:r>
-        <w:rPr>
-          <w:rFonts w:ascii="Times New Roman" w:cs="Times New Roman" w:eastAsia="Times New Roman" w:hAnsi="Times New Roman"/>
-          <w:sz w:val="24"/>
-          <w:szCs w:val="24"/>
-          <w:rtl w:val="0"/>
-        </w:rPr>
-        <w:t xml:space="preserve">Un sensor debe estar vinculado a un solo usuario.</w:t>
+        <w:ind w:left="425.19685039370086" w:hanging="360"/>
+        <w:jc w:val="both"/>
+        <w:rPr>
+          <w:rFonts w:ascii="Times New Roman" w:cs="Times New Roman" w:eastAsia="Times New Roman" w:hAnsi="Times New Roman"/>
+          <w:sz w:val="24"/>
+          <w:szCs w:val="24"/>
+        </w:rPr>
+      </w:pPr>
+      <w:r>
+        <w:rPr>
+          <w:rFonts w:ascii="Times New Roman" w:cs="Times New Roman" w:eastAsia="Times New Roman" w:hAnsi="Times New Roman"/>
+          <w:b w:val="1"/>
+          <w:sz w:val="24"/>
+          <w:szCs w:val="24"/>
+          <w:rtl w:val="0"/>
+        </w:rPr>
+        <w:t xml:space="preserve">Sensores y Lecturas</w:t>
+      </w:r>
+      <w:r>
+        <w:rPr>
+          <w:rFonts w:ascii="Times New Roman" w:cs="Times New Roman" w:eastAsia="Times New Roman" w:hAnsi="Times New Roman"/>
+          <w:sz w:val="24"/>
+          <w:szCs w:val="24"/>
+          <w:rtl w:val="0"/>
+        </w:rPr>
+        <w:t xml:space="preserve">: Un sensor puede generar múltiples lecturas, y cada lectura está asociada a un único sensor.</w:t>
       </w:r>
     </w:p>
     <w:p>
@@ -980,22 +831,32 @@
           <w:numId w:val="8"/>
         </w:numPr>
         <w:spacing w:after="240" w:before="240" w:line="240" w:lineRule="auto"/>
-        <w:ind w:left="360"/>
-        <w:jc w:val="both"/>
-        <w:rPr>
-          <w:rFonts w:ascii="Times New Roman" w:cs="Times New Roman" w:eastAsia="Times New Roman" w:hAnsi="Times New Roman"/>
-          <w:sz w:val="24"/>
-          <w:szCs w:val="24"/>
-        </w:rPr>
-      </w:pPr>
-      <w:r>
-        <w:rPr>
-          <w:rFonts w:ascii="Times New Roman" w:cs="Times New Roman" w:eastAsia="Times New Roman" w:hAnsi="Times New Roman"/>
-          <w:sz w:val="24"/>
-          <w:szCs w:val="24"/>
-          <w:rtl w:val="0"/>
-        </w:rPr>
-        <w:t xml:space="preserve">Las lecturas y los controles deben estar asociados a un único sensor.</w:t>
+        <w:ind w:left="425.19685039370086" w:hanging="360"/>
+        <w:jc w:val="both"/>
+        <w:rPr>
+          <w:rFonts w:ascii="Times New Roman" w:cs="Times New Roman" w:eastAsia="Times New Roman" w:hAnsi="Times New Roman"/>
+          <w:sz w:val="24"/>
+          <w:szCs w:val="24"/>
+        </w:rPr>
+      </w:pPr>
+      <w:r>
+        <w:rPr>
+          <w:rFonts w:ascii="Times New Roman" w:cs="Times New Roman" w:eastAsia="Times New Roman" w:hAnsi="Times New Roman"/>
+          <w:b w:val="1"/>
+          <w:sz w:val="24"/>
+          <w:szCs w:val="24"/>
+          <w:rtl w:val="0"/>
+        </w:rPr>
+        <w:t xml:space="preserve">Sensores y Controles</w:t>
+      </w:r>
+      <w:r>
+        <w:rPr>
+          <w:rFonts w:ascii="Times New Roman" w:cs="Times New Roman" w:eastAsia="Times New Roman" w:hAnsi="Times New Roman"/>
+          <w:sz w:val="24"/>
+          <w:szCs w:val="24"/>
+          <w:rtl w:val="0"/>
+        </w:rPr>
+        <w:t xml:space="preserve">: Un sensor puede tener múltiples ajustes, y cada ajuste corresponde a un único sensor.</w:t>
       </w:r>
     </w:p>
     <w:p>
@@ -1005,22 +866,48 @@
           <w:numId w:val="8"/>
         </w:numPr>
         <w:spacing w:after="240" w:before="240" w:line="240" w:lineRule="auto"/>
-        <w:ind w:left="360"/>
-        <w:jc w:val="both"/>
-        <w:rPr>
-          <w:rFonts w:ascii="Times New Roman" w:cs="Times New Roman" w:eastAsia="Times New Roman" w:hAnsi="Times New Roman"/>
-          <w:sz w:val="24"/>
-          <w:szCs w:val="24"/>
-        </w:rPr>
-      </w:pPr>
-      <w:r>
-        <w:rPr>
-          <w:rFonts w:ascii="Times New Roman" w:cs="Times New Roman" w:eastAsia="Times New Roman" w:hAnsi="Times New Roman"/>
-          <w:sz w:val="24"/>
-          <w:szCs w:val="24"/>
-          <w:rtl w:val="0"/>
-        </w:rPr>
-        <w:t xml:space="preserve">Los eventos deben tener una descripción detallada y deben estar relacionados a un usuario que los haya registrado.</w:t>
+        <w:ind w:left="425.19685039370086" w:hanging="360"/>
+        <w:jc w:val="both"/>
+        <w:rPr>
+          <w:rFonts w:ascii="Times New Roman" w:cs="Times New Roman" w:eastAsia="Times New Roman" w:hAnsi="Times New Roman"/>
+          <w:sz w:val="24"/>
+          <w:szCs w:val="24"/>
+        </w:rPr>
+      </w:pPr>
+      <w:r>
+        <w:rPr>
+          <w:rFonts w:ascii="Times New Roman" w:cs="Times New Roman" w:eastAsia="Times New Roman" w:hAnsi="Times New Roman"/>
+          <w:b w:val="1"/>
+          <w:sz w:val="24"/>
+          <w:szCs w:val="24"/>
+          <w:rtl w:val="0"/>
+        </w:rPr>
+        <w:t xml:space="preserve">Usuarios y Eventos</w:t>
+      </w:r>
+      <w:r>
+        <w:rPr>
+          <w:rFonts w:ascii="Times New Roman" w:cs="Times New Roman" w:eastAsia="Times New Roman" w:hAnsi="Times New Roman"/>
+          <w:sz w:val="24"/>
+          <w:szCs w:val="24"/>
+          <w:rtl w:val="0"/>
+        </w:rPr>
+        <w:t xml:space="preserve">: Un usuario puede registrar varios eventos, pero cada evento está asociado a un único usuario.</w:t>
+      </w:r>
+      <w:r>
+        <w:rPr>
+          <w:rFonts w:ascii="Times New Roman" w:cs="Times New Roman" w:eastAsia="Times New Roman" w:hAnsi="Times New Roman"/>
+          <w:i w:val="0"/>
+          <w:smallCaps w:val="0"/>
+          <w:strike w:val="0"/>
+          <w:color w:val="000000"/>
+          <w:sz w:val="24"/>
+          <w:szCs w:val="24"/>
+          <w:u w:val="none"/>
+          <w:shd w:fill="auto" w:val="clear"/>
+          <w:vertAlign w:val="baseline"/>
+          <w:rtl w:val="0"/>
+        </w:rPr>
+        <w:t xml:space="preserve">.</w:t>
       </w:r>
     </w:p>
     <w:p>
@@ -1033,14 +920,127 @@
         <w:rPr>
           <w:rtl w:val="0"/>
         </w:rPr>
-        <w:t xml:space="preserve">2.4. Diagrama de Base de Datos (E/R)</w:t>
+        <w:t xml:space="preserve">2.3. Reglas y Restricciones</w:t>
       </w:r>
     </w:p>
     <w:p>
       <w:pPr>
         <w:numPr>
           <w:ilvl w:val="0"/>
-          <w:numId w:val="8"/>
+          <w:numId w:val="9"/>
+        </w:numPr>
+        <w:spacing w:after="240" w:before="240" w:line="240" w:lineRule="auto"/>
+        <w:ind w:left="360"/>
+        <w:jc w:val="both"/>
+        <w:rPr>
+          <w:rFonts w:ascii="Times New Roman" w:cs="Times New Roman" w:eastAsia="Times New Roman" w:hAnsi="Times New Roman"/>
+          <w:sz w:val="24"/>
+          <w:szCs w:val="24"/>
+        </w:rPr>
+      </w:pPr>
+      <w:r>
+        <w:rPr>
+          <w:rFonts w:ascii="Times New Roman" w:cs="Times New Roman" w:eastAsia="Times New Roman" w:hAnsi="Times New Roman"/>
+          <w:sz w:val="24"/>
+          <w:szCs w:val="24"/>
+          <w:rtl w:val="0"/>
+        </w:rPr>
+        <w:t xml:space="preserve">El email de un usuario debe ser único.</w:t>
+      </w:r>
+    </w:p>
+    <w:p>
+      <w:pPr>
+        <w:numPr>
+          <w:ilvl w:val="0"/>
+          <w:numId w:val="9"/>
+        </w:numPr>
+        <w:spacing w:after="240" w:before="240" w:line="240" w:lineRule="auto"/>
+        <w:ind w:left="360"/>
+        <w:jc w:val="both"/>
+        <w:rPr>
+          <w:rFonts w:ascii="Times New Roman" w:cs="Times New Roman" w:eastAsia="Times New Roman" w:hAnsi="Times New Roman"/>
+          <w:sz w:val="24"/>
+          <w:szCs w:val="24"/>
+        </w:rPr>
+      </w:pPr>
+      <w:r>
+        <w:rPr>
+          <w:rFonts w:ascii="Times New Roman" w:cs="Times New Roman" w:eastAsia="Times New Roman" w:hAnsi="Times New Roman"/>
+          <w:sz w:val="24"/>
+          <w:szCs w:val="24"/>
+          <w:rtl w:val="0"/>
+        </w:rPr>
+        <w:t xml:space="preserve">Un sensor debe estar vinculado a un solo usuario.</w:t>
+      </w:r>
+    </w:p>
+    <w:p>
+      <w:pPr>
+        <w:numPr>
+          <w:ilvl w:val="0"/>
+          <w:numId w:val="9"/>
+        </w:numPr>
+        <w:spacing w:after="240" w:before="240" w:line="240" w:lineRule="auto"/>
+        <w:ind w:left="360"/>
+        <w:jc w:val="both"/>
+        <w:rPr>
+          <w:rFonts w:ascii="Times New Roman" w:cs="Times New Roman" w:eastAsia="Times New Roman" w:hAnsi="Times New Roman"/>
+          <w:sz w:val="24"/>
+          <w:szCs w:val="24"/>
+        </w:rPr>
+      </w:pPr>
+      <w:r>
+        <w:rPr>
+          <w:rFonts w:ascii="Times New Roman" w:cs="Times New Roman" w:eastAsia="Times New Roman" w:hAnsi="Times New Roman"/>
+          <w:sz w:val="24"/>
+          <w:szCs w:val="24"/>
+          <w:rtl w:val="0"/>
+        </w:rPr>
+        <w:t xml:space="preserve">Las lecturas y los controles deben estar asociados a un único sensor.</w:t>
+      </w:r>
+    </w:p>
+    <w:p>
+      <w:pPr>
+        <w:numPr>
+          <w:ilvl w:val="0"/>
+          <w:numId w:val="9"/>
+        </w:numPr>
+        <w:spacing w:after="240" w:before="240" w:line="240" w:lineRule="auto"/>
+        <w:ind w:left="360"/>
+        <w:jc w:val="both"/>
+        <w:rPr>
+          <w:rFonts w:ascii="Times New Roman" w:cs="Times New Roman" w:eastAsia="Times New Roman" w:hAnsi="Times New Roman"/>
+          <w:sz w:val="24"/>
+          <w:szCs w:val="24"/>
+        </w:rPr>
+      </w:pPr>
+      <w:r>
+        <w:rPr>
+          <w:rFonts w:ascii="Times New Roman" w:cs="Times New Roman" w:eastAsia="Times New Roman" w:hAnsi="Times New Roman"/>
+          <w:sz w:val="24"/>
+          <w:szCs w:val="24"/>
+          <w:rtl w:val="0"/>
+        </w:rPr>
+        <w:t xml:space="preserve">Los eventos deben tener una descripción detallada y deben estar relacionados a un usuario que los haya registrado.</w:t>
+      </w:r>
+    </w:p>
+    <w:p>
+      <w:pPr>
+        <w:pStyle w:val="Heading2"/>
+        <w:jc w:val="both"/>
+        <w:rPr/>
+      </w:pPr>
+      <w:r>
+        <w:rPr>
+          <w:rtl w:val="0"/>
+        </w:rPr>
+        <w:t xml:space="preserve">2.4. Diagrama de Base de Datos (E/R)</w:t>
+      </w:r>
+    </w:p>
+    <w:p>
+      <w:pPr>
+        <w:numPr>
+          <w:ilvl w:val="0"/>
+          <w:numId w:val="9"/>
         </w:numPr>
         <w:spacing w:after="280" w:line="240" w:lineRule="auto"/>
         <w:ind w:left="360"/>
@@ -1053,7 +1053,7 @@
       </w:pPr>
       <w:sdt>
         <w:sdtPr>
-          <w:id w:val="312122774"/>
+          <w:id w:val="1243173610"/>
           <w:tag w:val="goog_rdk_0"/>
         </w:sdtPr>
         <w:sdtContent>
@@ -1074,7 +1074,7 @@
       <w:pPr>
         <w:numPr>
           <w:ilvl w:val="0"/>
-          <w:numId w:val="8"/>
+          <w:numId w:val="9"/>
         </w:numPr>
         <w:spacing w:after="280" w:line="240" w:lineRule="auto"/>
         <w:ind w:left="360"/>
@@ -1087,7 +1087,7 @@
       </w:pPr>
       <w:sdt>
         <w:sdtPr>
-          <w:id w:val="-1813605317"/>
+          <w:id w:val="464539649"/>
           <w:tag w:val="goog_rdk_1"/>
         </w:sdtPr>
         <w:sdtContent>
@@ -1108,7 +1108,7 @@
       <w:pPr>
         <w:numPr>
           <w:ilvl w:val="0"/>
-          <w:numId w:val="8"/>
+          <w:numId w:val="9"/>
         </w:numPr>
         <w:spacing w:after="280" w:line="240" w:lineRule="auto"/>
         <w:ind w:left="360"/>
@@ -1121,7 +1121,7 @@
       </w:pPr>
       <w:sdt>
         <w:sdtPr>
-          <w:id w:val="-1009601141"/>
+          <w:id w:val="1057832441"/>
           <w:tag w:val="goog_rdk_2"/>
         </w:sdtPr>
         <w:sdtContent>
@@ -1142,7 +1142,7 @@
       <w:pPr>
         <w:numPr>
           <w:ilvl w:val="0"/>
-          <w:numId w:val="8"/>
+          <w:numId w:val="9"/>
         </w:numPr>
         <w:spacing w:after="280" w:line="240" w:lineRule="auto"/>
         <w:ind w:left="360"/>
@@ -1155,7 +1155,7 @@
       </w:pPr>
       <w:sdt>
         <w:sdtPr>
-          <w:id w:val="1490056869"/>
+          <w:id w:val="-2112151972"/>
           <w:tag w:val="goog_rdk_3"/>
         </w:sdtPr>
         <w:sdtContent>
@@ -1195,6 +1195,45 @@
           <w:szCs w:val="24"/>
         </w:rPr>
       </w:pPr>
+      <w:r>
+        <w:rPr>
+          <w:rFonts w:ascii="Times New Roman" w:cs="Times New Roman" w:eastAsia="Times New Roman" w:hAnsi="Times New Roman"/>
+          <w:sz w:val="24"/>
+          <w:szCs w:val="24"/>
+        </w:rPr>
+        <w:drawing>
+          <wp:inline distB="114300" distT="114300" distL="114300" distR="114300">
+            <wp:extent cx="5399730" cy="1828800"/>
+            <wp:effectExtent b="0" l="0" r="0" t="0"/>
+            <wp:docPr id="2101427385" name="image1.png"/>
+            <a:graphic>
+              <a:graphicData uri="http://schemas.openxmlformats.org/drawingml/2006/picture">
+                <pic:pic>
+                  <pic:nvPicPr>
+                    <pic:cNvPr id="0" name="image1.png"/>
+                    <pic:cNvPicPr preferRelativeResize="0"/>
+                  </pic:nvPicPr>
+                  <pic:blipFill>
+                    <a:blip r:embed="rId7"/>
+                    <a:srcRect b="0" l="0" r="0" t="0"/>
+                    <a:stretch>
+                      <a:fillRect/>
+                    </a:stretch>
+                  </pic:blipFill>
+                  <pic:spPr>
+                    <a:xfrm>
+                      <a:off x="0" y="0"/>
+                      <a:ext cx="5399730" cy="1828800"/>
+                    </a:xfrm>
+                    <a:prstGeom prst="rect"/>
+                    <a:ln/>
+                  </pic:spPr>
+                </pic:pic>
+              </a:graphicData>
+            </a:graphic>
+          </wp:inline>
+        </w:drawing>
+      </w:r>
       <w:r>
         <w:rPr>
           <w:rtl w:val="0"/>
@@ -2633,7 +2672,7 @@
                 <w:rFonts w:ascii="Times New Roman" w:cs="Times New Roman" w:eastAsia="Times New Roman" w:hAnsi="Times New Roman"/>
                 <w:rtl w:val="0"/>
               </w:rPr>
-              <w:t xml:space="preserve">fecha_lecturan</w:t>
+              <w:t xml:space="preserve">fecha_lectura</w:t>
             </w:r>
           </w:p>
         </w:tc>
@@ -2691,154 +2730,6 @@
                 <w:rtl w:val="0"/>
               </w:rPr>
               <w:t xml:space="preserve">NOT NULL</w:t>
-            </w:r>
-          </w:p>
-        </w:tc>
-      </w:tr>
-      <w:tr>
-        <w:trPr>
-          <w:cantSplit w:val="0"/>
-          <w:tblHeader w:val="0"/>
-        </w:trPr>
-        <w:tc>
-          <w:tcPr/>
-          <w:p>
-            <w:pPr>
-              <w:spacing w:after="160" w:line="259" w:lineRule="auto"/>
-              <w:jc w:val="both"/>
-              <w:rPr>
-                <w:rFonts w:ascii="Times New Roman" w:cs="Times New Roman" w:eastAsia="Times New Roman" w:hAnsi="Times New Roman"/>
-              </w:rPr>
-            </w:pPr>
-            <w:r>
-              <w:rPr>
-                <w:rtl w:val="0"/>
-              </w:rPr>
-            </w:r>
-          </w:p>
-        </w:tc>
-        <w:tc>
-          <w:tcPr/>
-          <w:p>
-            <w:pPr>
-              <w:spacing w:after="160" w:line="259" w:lineRule="auto"/>
-              <w:jc w:val="both"/>
-              <w:rPr>
-                <w:rFonts w:ascii="Times New Roman" w:cs="Times New Roman" w:eastAsia="Times New Roman" w:hAnsi="Times New Roman"/>
-              </w:rPr>
-            </w:pPr>
-            <w:r>
-              <w:rPr>
-                <w:rtl w:val="0"/>
-              </w:rPr>
-            </w:r>
-          </w:p>
-        </w:tc>
-        <w:tc>
-          <w:tcPr/>
-          <w:p>
-            <w:pPr>
-              <w:spacing w:after="160" w:line="259" w:lineRule="auto"/>
-              <w:jc w:val="both"/>
-              <w:rPr>
-                <w:rFonts w:ascii="Times New Roman" w:cs="Times New Roman" w:eastAsia="Times New Roman" w:hAnsi="Times New Roman"/>
-              </w:rPr>
-            </w:pPr>
-            <w:r>
-              <w:rPr>
-                <w:rtl w:val="0"/>
-              </w:rPr>
-            </w:r>
-          </w:p>
-        </w:tc>
-        <w:tc>
-          <w:tcPr/>
-          <w:p>
-            <w:pPr>
-              <w:spacing w:after="160" w:line="259" w:lineRule="auto"/>
-              <w:jc w:val="both"/>
-              <w:rPr>
-                <w:rFonts w:ascii="Times New Roman" w:cs="Times New Roman" w:eastAsia="Times New Roman" w:hAnsi="Times New Roman"/>
-              </w:rPr>
-            </w:pPr>
-            <w:r>
-              <w:rPr>
-                <w:rtl w:val="0"/>
-              </w:rPr>
-            </w:r>
-          </w:p>
-        </w:tc>
-      </w:tr>
-      <w:tr>
-        <w:trPr>
-          <w:cantSplit w:val="0"/>
-          <w:tblHeader w:val="0"/>
-        </w:trPr>
-        <w:tc>
-          <w:tcPr/>
-          <w:p>
-            <w:pPr>
-              <w:spacing w:after="160" w:line="259" w:lineRule="auto"/>
-              <w:jc w:val="both"/>
-              <w:rPr>
-                <w:rFonts w:ascii="Times New Roman" w:cs="Times New Roman" w:eastAsia="Times New Roman" w:hAnsi="Times New Roman"/>
-              </w:rPr>
-            </w:pPr>
-            <w:r>
-              <w:rPr>
-                <w:rtl w:val="0"/>
-              </w:rPr>
-            </w:r>
-          </w:p>
-        </w:tc>
-        <w:tc>
-          <w:tcPr/>
-          <w:p>
-            <w:pPr>
-              <w:spacing w:after="160" w:line="259" w:lineRule="auto"/>
-              <w:jc w:val="both"/>
-              <w:rPr>
-                <w:rFonts w:ascii="Times New Roman" w:cs="Times New Roman" w:eastAsia="Times New Roman" w:hAnsi="Times New Roman"/>
-              </w:rPr>
-            </w:pPr>
-            <w:r>
-              <w:rPr>
-                <w:rtl w:val="0"/>
-              </w:rPr>
-            </w:r>
-          </w:p>
-        </w:tc>
-        <w:tc>
-          <w:tcPr/>
-          <w:p>
-            <w:pPr>
-              <w:spacing w:after="160" w:line="259" w:lineRule="auto"/>
-              <w:jc w:val="both"/>
-              <w:rPr>
-                <w:rFonts w:ascii="Times New Roman" w:cs="Times New Roman" w:eastAsia="Times New Roman" w:hAnsi="Times New Roman"/>
-              </w:rPr>
-            </w:pPr>
-            <w:r>
-              <w:rPr>
-                <w:rtl w:val="0"/>
-              </w:rPr>
-            </w:r>
-          </w:p>
-        </w:tc>
-        <w:tc>
-          <w:tcPr/>
-          <w:p>
-            <w:pPr>
-              <w:spacing w:after="160" w:line="259" w:lineRule="auto"/>
-              <w:jc w:val="both"/>
-              <w:rPr>
-                <w:rFonts w:ascii="Times New Roman" w:cs="Times New Roman" w:eastAsia="Times New Roman" w:hAnsi="Times New Roman"/>
-              </w:rPr>
-            </w:pPr>
-            <w:r>
-              <w:rPr>
-                <w:rtl w:val="0"/>
-              </w:rPr>
             </w:r>
           </w:p>
         </w:tc>
@@ -3578,7 +3469,7 @@
                 <w:rFonts w:ascii="Times New Roman" w:cs="Times New Roman" w:eastAsia="Times New Roman" w:hAnsi="Times New Roman"/>
                 <w:rtl w:val="0"/>
               </w:rPr>
-              <w:t xml:space="preserve">INT</w:t>
+              <w:t xml:space="preserve">VARCHAR</w:t>
             </w:r>
           </w:p>
         </w:tc>
@@ -3769,7 +3660,7 @@
       </w:pPr>
       <w:sdt>
         <w:sdtPr>
-          <w:id w:val="1675977556"/>
+          <w:id w:val="2062975955"/>
           <w:tag w:val="goog_rdk_4"/>
         </w:sdtPr>
         <w:sdtContent>
@@ -3790,7 +3681,7 @@
       <w:pPr>
         <w:numPr>
           <w:ilvl w:val="0"/>
-          <w:numId w:val="9"/>
+          <w:numId w:val="10"/>
         </w:numPr>
         <w:spacing w:after="0" w:afterAutospacing="0" w:lineRule="auto"/>
         <w:ind w:left="720" w:hanging="360"/>
@@ -3890,7 +3781,7 @@
       <w:pPr>
         <w:numPr>
           <w:ilvl w:val="0"/>
-          <w:numId w:val="9"/>
+          <w:numId w:val="10"/>
         </w:numPr>
         <w:spacing w:after="0" w:afterAutospacing="0" w:lineRule="auto"/>
         <w:ind w:left="720" w:hanging="360"/>
@@ -3990,7 +3881,7 @@
       <w:pPr>
         <w:numPr>
           <w:ilvl w:val="0"/>
-          <w:numId w:val="9"/>
+          <w:numId w:val="10"/>
         </w:numPr>
         <w:spacing w:after="240" w:lineRule="auto"/>
         <w:ind w:left="720" w:hanging="360"/>
@@ -4071,7 +3962,7 @@
       </w:pPr>
       <w:sdt>
         <w:sdtPr>
-          <w:id w:val="-990463855"/>
+          <w:id w:val="-847278053"/>
           <w:tag w:val="goog_rdk_5"/>
         </w:sdtPr>
         <w:sdtContent>
@@ -4092,7 +3983,7 @@
       <w:pPr>
         <w:numPr>
           <w:ilvl w:val="0"/>
-          <w:numId w:val="12"/>
+          <w:numId w:val="13"/>
         </w:numPr>
         <w:spacing w:after="0" w:afterAutospacing="0" w:lineRule="auto"/>
         <w:ind w:left="720" w:hanging="360"/>
@@ -4192,7 +4083,7 @@
       <w:pPr>
         <w:numPr>
           <w:ilvl w:val="0"/>
-          <w:numId w:val="12"/>
+          <w:numId w:val="13"/>
         </w:numPr>
         <w:spacing w:after="0" w:afterAutospacing="0" w:lineRule="auto"/>
         <w:ind w:left="720" w:hanging="360"/>
@@ -4292,7 +4183,7 @@
       <w:pPr>
         <w:numPr>
           <w:ilvl w:val="0"/>
-          <w:numId w:val="12"/>
+          <w:numId w:val="13"/>
         </w:numPr>
         <w:spacing w:after="240" w:lineRule="auto"/>
         <w:ind w:left="720" w:hanging="360"/>
@@ -4373,7 +4264,7 @@
       </w:pPr>
       <w:sdt>
         <w:sdtPr>
-          <w:id w:val="-1071442993"/>
+          <w:id w:val="-332438542"/>
           <w:tag w:val="goog_rdk_6"/>
         </w:sdtPr>
         <w:sdtContent>
@@ -4394,7 +4285,7 @@
       <w:pPr>
         <w:numPr>
           <w:ilvl w:val="0"/>
-          <w:numId w:val="11"/>
+          <w:numId w:val="12"/>
         </w:numPr>
         <w:spacing w:after="0" w:afterAutospacing="0" w:lineRule="auto"/>
         <w:ind w:left="720" w:hanging="360"/>
@@ -4475,7 +4366,7 @@
       <w:pPr>
         <w:numPr>
           <w:ilvl w:val="0"/>
-          <w:numId w:val="11"/>
+          <w:numId w:val="12"/>
         </w:numPr>
         <w:spacing w:after="0" w:afterAutospacing="0" w:lineRule="auto"/>
         <w:ind w:left="720" w:hanging="360"/>
@@ -4575,7 +4466,7 @@
       <w:pPr>
         <w:numPr>
           <w:ilvl w:val="0"/>
-          <w:numId w:val="11"/>
+          <w:numId w:val="12"/>
         </w:numPr>
         <w:spacing w:after="240" w:lineRule="auto"/>
         <w:ind w:left="720" w:hanging="360"/>
@@ -4656,7 +4547,7 @@
       </w:pPr>
       <w:sdt>
         <w:sdtPr>
-          <w:id w:val="472894679"/>
+          <w:id w:val="654270527"/>
           <w:tag w:val="goog_rdk_7"/>
         </w:sdtPr>
         <w:sdtContent>
@@ -4677,7 +4568,7 @@
       <w:pPr>
         <w:numPr>
           <w:ilvl w:val="0"/>
-          <w:numId w:val="2"/>
+          <w:numId w:val="3"/>
         </w:numPr>
         <w:spacing w:after="0" w:afterAutospacing="0" w:lineRule="auto"/>
         <w:ind w:left="720" w:hanging="360"/>
@@ -4771,6 +4662,213 @@
           <w:rtl w:val="0"/>
         </w:rPr>
         <w:t xml:space="preserve">.</w:t>
+      </w:r>
+    </w:p>
+    <w:p>
+      <w:pPr>
+        <w:numPr>
+          <w:ilvl w:val="0"/>
+          <w:numId w:val="3"/>
+        </w:numPr>
+        <w:spacing w:after="0" w:afterAutospacing="0" w:lineRule="auto"/>
+        <w:ind w:left="720" w:hanging="360"/>
+        <w:jc w:val="both"/>
+        <w:rPr>
+          <w:sz w:val="24"/>
+          <w:szCs w:val="24"/>
+        </w:rPr>
+      </w:pPr>
+      <w:r>
+        <w:rPr>
+          <w:rFonts w:ascii="Times New Roman" w:cs="Times New Roman" w:eastAsia="Times New Roman" w:hAnsi="Times New Roman"/>
+          <w:sz w:val="24"/>
+          <w:szCs w:val="24"/>
+          <w:rtl w:val="0"/>
+        </w:rPr>
+        <w:t xml:space="preserve">La relación entre </w:t>
+      </w:r>
+      <w:r>
+        <w:rPr>
+          <w:rFonts w:ascii="Times New Roman" w:cs="Times New Roman" w:eastAsia="Times New Roman" w:hAnsi="Times New Roman"/>
+          <w:b w:val="1"/>
+          <w:sz w:val="24"/>
+          <w:szCs w:val="24"/>
+          <w:rtl w:val="0"/>
+        </w:rPr>
+        <w:t xml:space="preserve">Usuarios</w:t>
+      </w:r>
+      <w:r>
+        <w:rPr>
+          <w:rFonts w:ascii="Times New Roman" w:cs="Times New Roman" w:eastAsia="Times New Roman" w:hAnsi="Times New Roman"/>
+          <w:sz w:val="24"/>
+          <w:szCs w:val="24"/>
+          <w:rtl w:val="0"/>
+        </w:rPr>
+        <w:t xml:space="preserve"> y </w:t>
+      </w:r>
+      <w:r>
+        <w:rPr>
+          <w:rFonts w:ascii="Times New Roman" w:cs="Times New Roman" w:eastAsia="Times New Roman" w:hAnsi="Times New Roman"/>
+          <w:b w:val="1"/>
+          <w:sz w:val="24"/>
+          <w:szCs w:val="24"/>
+          <w:rtl w:val="0"/>
+        </w:rPr>
+        <w:t xml:space="preserve">Eventos</w:t>
+      </w:r>
+      <w:r>
+        <w:rPr>
+          <w:rFonts w:ascii="Times New Roman" w:cs="Times New Roman" w:eastAsia="Times New Roman" w:hAnsi="Times New Roman"/>
+          <w:sz w:val="24"/>
+          <w:szCs w:val="24"/>
+          <w:rtl w:val="0"/>
+        </w:rPr>
+        <w:t xml:space="preserve"> se establece mediante el campo id_usuario en la tabla </w:t>
+      </w:r>
+      <w:r>
+        <w:rPr>
+          <w:rFonts w:ascii="Times New Roman" w:cs="Times New Roman" w:eastAsia="Times New Roman" w:hAnsi="Times New Roman"/>
+          <w:b w:val="1"/>
+          <w:sz w:val="24"/>
+          <w:szCs w:val="24"/>
+          <w:rtl w:val="0"/>
+        </w:rPr>
+        <w:t xml:space="preserve">Eventos</w:t>
+      </w:r>
+      <w:r>
+        <w:rPr>
+          <w:rFonts w:ascii="Times New Roman" w:cs="Times New Roman" w:eastAsia="Times New Roman" w:hAnsi="Times New Roman"/>
+          <w:sz w:val="24"/>
+          <w:szCs w:val="24"/>
+          <w:rtl w:val="0"/>
+        </w:rPr>
+        <w:t xml:space="preserve">, que es una clave foránea que hace referencia al campo id_usuario en la tabla </w:t>
+      </w:r>
+      <w:r>
+        <w:rPr>
+          <w:rFonts w:ascii="Times New Roman" w:cs="Times New Roman" w:eastAsia="Times New Roman" w:hAnsi="Times New Roman"/>
+          <w:b w:val="1"/>
+          <w:sz w:val="24"/>
+          <w:szCs w:val="24"/>
+          <w:rtl w:val="0"/>
+        </w:rPr>
+        <w:t xml:space="preserve">Usuarios</w:t>
+      </w:r>
+      <w:r>
+        <w:rPr>
+          <w:rFonts w:ascii="Times New Roman" w:cs="Times New Roman" w:eastAsia="Times New Roman" w:hAnsi="Times New Roman"/>
+          <w:sz w:val="24"/>
+          <w:szCs w:val="24"/>
+          <w:rtl w:val="0"/>
+        </w:rPr>
+        <w:t xml:space="preserve">.</w:t>
+      </w:r>
+    </w:p>
+    <w:p>
+      <w:pPr>
+        <w:numPr>
+          <w:ilvl w:val="0"/>
+          <w:numId w:val="3"/>
+        </w:numPr>
+        <w:spacing w:after="240" w:lineRule="auto"/>
+        <w:ind w:left="720" w:hanging="360"/>
+        <w:jc w:val="both"/>
+        <w:rPr>
+          <w:sz w:val="24"/>
+          <w:szCs w:val="24"/>
+        </w:rPr>
+      </w:pPr>
+      <w:r>
+        <w:rPr>
+          <w:rFonts w:ascii="Times New Roman" w:cs="Times New Roman" w:eastAsia="Times New Roman" w:hAnsi="Times New Roman"/>
+          <w:b w:val="1"/>
+          <w:sz w:val="24"/>
+          <w:szCs w:val="24"/>
+          <w:rtl w:val="0"/>
+        </w:rPr>
+        <w:t xml:space="preserve">Restricción</w:t>
+      </w:r>
+      <w:r>
+        <w:rPr>
+          <w:rFonts w:ascii="Times New Roman" w:cs="Times New Roman" w:eastAsia="Times New Roman" w:hAnsi="Times New Roman"/>
+          <w:sz w:val="24"/>
+          <w:szCs w:val="24"/>
+          <w:rtl w:val="0"/>
+        </w:rPr>
+        <w:t xml:space="preserve">: Cada </w:t>
+      </w:r>
+      <w:r>
+        <w:rPr>
+          <w:rFonts w:ascii="Times New Roman" w:cs="Times New Roman" w:eastAsia="Times New Roman" w:hAnsi="Times New Roman"/>
+          <w:b w:val="1"/>
+          <w:sz w:val="24"/>
+          <w:szCs w:val="24"/>
+          <w:rtl w:val="0"/>
+        </w:rPr>
+        <w:t xml:space="preserve">evento</w:t>
+      </w:r>
+      <w:r>
+        <w:rPr>
+          <w:rFonts w:ascii="Times New Roman" w:cs="Times New Roman" w:eastAsia="Times New Roman" w:hAnsi="Times New Roman"/>
+          <w:sz w:val="24"/>
+          <w:szCs w:val="24"/>
+          <w:rtl w:val="0"/>
+        </w:rPr>
+        <w:t xml:space="preserve"> debe tener un único </w:t>
+      </w:r>
+      <w:r>
+        <w:rPr>
+          <w:rFonts w:ascii="Times New Roman" w:cs="Times New Roman" w:eastAsia="Times New Roman" w:hAnsi="Times New Roman"/>
+          <w:b w:val="1"/>
+          <w:sz w:val="24"/>
+          <w:szCs w:val="24"/>
+          <w:rtl w:val="0"/>
+        </w:rPr>
+        <w:t xml:space="preserve">usuario</w:t>
+      </w:r>
+      <w:r>
+        <w:rPr>
+          <w:rFonts w:ascii="Times New Roman" w:cs="Times New Roman" w:eastAsia="Times New Roman" w:hAnsi="Times New Roman"/>
+          <w:sz w:val="24"/>
+          <w:szCs w:val="24"/>
+          <w:rtl w:val="0"/>
+        </w:rPr>
+        <w:t xml:space="preserve"> responsable, lo que asegura la trazabilidad de las acciones en el sistema.</w:t>
+      </w:r>
+    </w:p>
+    <w:p>
+      <w:pPr>
+        <w:spacing w:after="240" w:lineRule="auto"/>
+        <w:ind w:left="0" w:firstLine="0"/>
+        <w:jc w:val="both"/>
+        <w:rPr>
+          <w:rFonts w:ascii="Times New Roman" w:cs="Times New Roman" w:eastAsia="Times New Roman" w:hAnsi="Times New Roman"/>
+          <w:sz w:val="24"/>
+          <w:szCs w:val="24"/>
+        </w:rPr>
+      </w:pPr>
+      <w:sdt>
+        <w:sdtPr>
+          <w:id w:val="160172896"/>
+          <w:tag w:val="goog_rdk_8"/>
+        </w:sdtPr>
+        <w:sdtContent>
+          <w:r>
+            <w:rPr>
+              <w:rFonts w:ascii="Cardo" w:cs="Cardo" w:eastAsia="Cardo" w:hAnsi="Cardo"/>
+              <w:b w:val="1"/>
+              <w:sz w:val="24"/>
+              <w:szCs w:val="24"/>
+              <w:rtl w:val="0"/>
+            </w:rPr>
+            <w:t xml:space="preserve">Usuarios ↔ Controles</w:t>
+          </w:r>
+        </w:sdtContent>
+      </w:sdt>
+      <w:r>
+        <w:rPr>
+          <w:rtl w:val="0"/>
+        </w:rPr>
       </w:r>
     </w:p>
     <w:p>
@@ -4783,94 +4881,46 @@
         <w:ind w:left="720" w:hanging="360"/>
         <w:jc w:val="both"/>
         <w:rPr>
-          <w:sz w:val="24"/>
-          <w:szCs w:val="24"/>
-        </w:rPr>
-      </w:pPr>
-      <w:r>
-        <w:rPr>
-          <w:rFonts w:ascii="Times New Roman" w:cs="Times New Roman" w:eastAsia="Times New Roman" w:hAnsi="Times New Roman"/>
-          <w:sz w:val="24"/>
-          <w:szCs w:val="24"/>
-          <w:rtl w:val="0"/>
-        </w:rPr>
-        <w:t xml:space="preserve">La relación entre </w:t>
-      </w:r>
-      <w:r>
-        <w:rPr>
-          <w:rFonts w:ascii="Times New Roman" w:cs="Times New Roman" w:eastAsia="Times New Roman" w:hAnsi="Times New Roman"/>
-          <w:b w:val="1"/>
-          <w:sz w:val="24"/>
-          <w:szCs w:val="24"/>
-          <w:rtl w:val="0"/>
-        </w:rPr>
-        <w:t xml:space="preserve">Usuarios</w:t>
-      </w:r>
-      <w:r>
-        <w:rPr>
-          <w:rFonts w:ascii="Times New Roman" w:cs="Times New Roman" w:eastAsia="Times New Roman" w:hAnsi="Times New Roman"/>
-          <w:sz w:val="24"/>
-          <w:szCs w:val="24"/>
-          <w:rtl w:val="0"/>
-        </w:rPr>
-        <w:t xml:space="preserve"> y </w:t>
-      </w:r>
-      <w:r>
-        <w:rPr>
-          <w:rFonts w:ascii="Times New Roman" w:cs="Times New Roman" w:eastAsia="Times New Roman" w:hAnsi="Times New Roman"/>
-          <w:b w:val="1"/>
-          <w:sz w:val="24"/>
-          <w:szCs w:val="24"/>
-          <w:rtl w:val="0"/>
-        </w:rPr>
-        <w:t xml:space="preserve">Eventos</w:t>
-      </w:r>
-      <w:r>
-        <w:rPr>
-          <w:rFonts w:ascii="Times New Roman" w:cs="Times New Roman" w:eastAsia="Times New Roman" w:hAnsi="Times New Roman"/>
-          <w:sz w:val="24"/>
-          <w:szCs w:val="24"/>
-          <w:rtl w:val="0"/>
-        </w:rPr>
-        <w:t xml:space="preserve"> se establece mediante el campo id_usuario en la tabla </w:t>
-      </w:r>
-      <w:r>
-        <w:rPr>
-          <w:rFonts w:ascii="Times New Roman" w:cs="Times New Roman" w:eastAsia="Times New Roman" w:hAnsi="Times New Roman"/>
-          <w:b w:val="1"/>
-          <w:sz w:val="24"/>
-          <w:szCs w:val="24"/>
-          <w:rtl w:val="0"/>
-        </w:rPr>
-        <w:t xml:space="preserve">Eventos</w:t>
-      </w:r>
-      <w:r>
-        <w:rPr>
-          <w:rFonts w:ascii="Times New Roman" w:cs="Times New Roman" w:eastAsia="Times New Roman" w:hAnsi="Times New Roman"/>
-          <w:sz w:val="24"/>
-          <w:szCs w:val="24"/>
-          <w:rtl w:val="0"/>
-        </w:rPr>
-        <w:t xml:space="preserve">, que es una clave foránea que hace referencia al campo id_usuario en la tabla </w:t>
-      </w:r>
-      <w:r>
-        <w:rPr>
-          <w:rFonts w:ascii="Times New Roman" w:cs="Times New Roman" w:eastAsia="Times New Roman" w:hAnsi="Times New Roman"/>
-          <w:b w:val="1"/>
-          <w:sz w:val="24"/>
-          <w:szCs w:val="24"/>
-          <w:rtl w:val="0"/>
-        </w:rPr>
-        <w:t xml:space="preserve">Usuarios</w:t>
-      </w:r>
-      <w:r>
-        <w:rPr>
-          <w:rFonts w:ascii="Times New Roman" w:cs="Times New Roman" w:eastAsia="Times New Roman" w:hAnsi="Times New Roman"/>
-          <w:sz w:val="24"/>
-          <w:szCs w:val="24"/>
-          <w:rtl w:val="0"/>
-        </w:rPr>
-        <w:t xml:space="preserve">.</w:t>
+          <w:rFonts w:ascii="Times New Roman" w:cs="Times New Roman" w:eastAsia="Times New Roman" w:hAnsi="Times New Roman"/>
+          <w:sz w:val="24"/>
+          <w:szCs w:val="24"/>
+          <w:u w:val="none"/>
+        </w:rPr>
+      </w:pPr>
+      <w:r>
+        <w:rPr>
+          <w:rFonts w:ascii="Times New Roman" w:cs="Times New Roman" w:eastAsia="Times New Roman" w:hAnsi="Times New Roman"/>
+          <w:sz w:val="24"/>
+          <w:szCs w:val="24"/>
+          <w:rtl w:val="0"/>
+        </w:rPr>
+        <w:t xml:space="preserve">Un usuario puede realizar múltiples controles a lo largo del tiempo, pero cada control está asociado a un único usuario.</w:t>
+      </w:r>
+    </w:p>
+    <w:p>
+      <w:pPr>
+        <w:numPr>
+          <w:ilvl w:val="0"/>
+          <w:numId w:val="2"/>
+        </w:numPr>
+        <w:spacing w:after="0" w:afterAutospacing="0" w:lineRule="auto"/>
+        <w:ind w:left="720" w:hanging="360"/>
+        <w:jc w:val="both"/>
+        <w:rPr>
+          <w:rFonts w:ascii="Times New Roman" w:cs="Times New Roman" w:eastAsia="Times New Roman" w:hAnsi="Times New Roman"/>
+          <w:sz w:val="24"/>
+          <w:szCs w:val="24"/>
+          <w:u w:val="none"/>
+        </w:rPr>
+      </w:pPr>
+      <w:r>
+        <w:rPr>
+          <w:rFonts w:ascii="Times New Roman" w:cs="Times New Roman" w:eastAsia="Times New Roman" w:hAnsi="Times New Roman"/>
+          <w:sz w:val="24"/>
+          <w:szCs w:val="24"/>
+          <w:rtl w:val="0"/>
+        </w:rPr>
+        <w:t xml:space="preserve">La relación entre Usuarios y Controles se establece mediante el campo id_usuario en la tabla Controles, que actúa como una clave foránea que hace referencia al campo id_usuario en la tabla Usuarios.</w:t>
       </w:r>
     </w:p>
     <w:p>
@@ -4883,66 +4933,20 @@
         <w:ind w:left="720" w:hanging="360"/>
         <w:jc w:val="both"/>
         <w:rPr>
-          <w:sz w:val="24"/>
-          <w:szCs w:val="24"/>
-        </w:rPr>
-      </w:pPr>
-      <w:r>
-        <w:rPr>
-          <w:rFonts w:ascii="Times New Roman" w:cs="Times New Roman" w:eastAsia="Times New Roman" w:hAnsi="Times New Roman"/>
-          <w:b w:val="1"/>
-          <w:sz w:val="24"/>
-          <w:szCs w:val="24"/>
-          <w:rtl w:val="0"/>
-        </w:rPr>
-        <w:t xml:space="preserve">Restricción</w:t>
-      </w:r>
-      <w:r>
-        <w:rPr>
-          <w:rFonts w:ascii="Times New Roman" w:cs="Times New Roman" w:eastAsia="Times New Roman" w:hAnsi="Times New Roman"/>
-          <w:sz w:val="24"/>
-          <w:szCs w:val="24"/>
-          <w:rtl w:val="0"/>
-        </w:rPr>
-        <w:t xml:space="preserve">: Cada </w:t>
-      </w:r>
-      <w:r>
-        <w:rPr>
-          <w:rFonts w:ascii="Times New Roman" w:cs="Times New Roman" w:eastAsia="Times New Roman" w:hAnsi="Times New Roman"/>
-          <w:b w:val="1"/>
-          <w:sz w:val="24"/>
-          <w:szCs w:val="24"/>
-          <w:rtl w:val="0"/>
-        </w:rPr>
-        <w:t xml:space="preserve">evento</w:t>
-      </w:r>
-      <w:r>
-        <w:rPr>
-          <w:rFonts w:ascii="Times New Roman" w:cs="Times New Roman" w:eastAsia="Times New Roman" w:hAnsi="Times New Roman"/>
-          <w:sz w:val="24"/>
-          <w:szCs w:val="24"/>
-          <w:rtl w:val="0"/>
-        </w:rPr>
-        <w:t xml:space="preserve"> debe tener un único </w:t>
-      </w:r>
-      <w:r>
-        <w:rPr>
-          <w:rFonts w:ascii="Times New Roman" w:cs="Times New Roman" w:eastAsia="Times New Roman" w:hAnsi="Times New Roman"/>
-          <w:b w:val="1"/>
-          <w:sz w:val="24"/>
-          <w:szCs w:val="24"/>
-          <w:rtl w:val="0"/>
-        </w:rPr>
-        <w:t xml:space="preserve">usuario</w:t>
-      </w:r>
-      <w:r>
-        <w:rPr>
-          <w:rFonts w:ascii="Times New Roman" w:cs="Times New Roman" w:eastAsia="Times New Roman" w:hAnsi="Times New Roman"/>
-          <w:sz w:val="24"/>
-          <w:szCs w:val="24"/>
-          <w:rtl w:val="0"/>
-        </w:rPr>
-        <w:t xml:space="preserve"> responsable, lo que asegura la trazabilidad de las acciones en el sistema..</w:t>
+          <w:rFonts w:ascii="Times New Roman" w:cs="Times New Roman" w:eastAsia="Times New Roman" w:hAnsi="Times New Roman"/>
+          <w:sz w:val="24"/>
+          <w:szCs w:val="24"/>
+          <w:u w:val="none"/>
+        </w:rPr>
+      </w:pPr>
+      <w:r>
+        <w:rPr>
+          <w:rFonts w:ascii="Times New Roman" w:cs="Times New Roman" w:eastAsia="Times New Roman" w:hAnsi="Times New Roman"/>
+          <w:sz w:val="24"/>
+          <w:szCs w:val="24"/>
+          <w:rtl w:val="0"/>
+        </w:rPr>
+        <w:t xml:space="preserve">Restricción: Cada control debe estar vinculado a un único usuario, lo que asegura la trazabilidad de las acciones y permite identificar con precisión quién realizó cada ajuste en el sistema.</w:t>
       </w:r>
     </w:p>
     <w:p>
@@ -5014,7 +5018,7 @@
       <w:pPr>
         <w:numPr>
           <w:ilvl w:val="0"/>
-          <w:numId w:val="6"/>
+          <w:numId w:val="7"/>
         </w:numPr>
         <w:spacing w:after="240" w:before="240" w:lineRule="auto"/>
         <w:ind w:left="720" w:hanging="360"/>
@@ -5048,7 +5052,7 @@
       <w:pPr>
         <w:numPr>
           <w:ilvl w:val="0"/>
-          <w:numId w:val="6"/>
+          <w:numId w:val="7"/>
         </w:numPr>
         <w:spacing w:after="240" w:before="240" w:lineRule="auto"/>
         <w:ind w:left="720" w:hanging="360"/>
@@ -5082,7 +5086,7 @@
       <w:pPr>
         <w:numPr>
           <w:ilvl w:val="0"/>
-          <w:numId w:val="6"/>
+          <w:numId w:val="7"/>
         </w:numPr>
         <w:spacing w:after="240" w:before="240" w:lineRule="auto"/>
         <w:ind w:left="720" w:hanging="360"/>
@@ -5734,31 +5738,31 @@
         <w:ind w:left="720" w:hanging="360"/>
       </w:pPr>
       <w:rPr>
-        <w:rFonts w:ascii="Noto Sans Symbols" w:cs="Noto Sans Symbols" w:eastAsia="Noto Sans Symbols" w:hAnsi="Noto Sans Symbols"/>
+        <w:u w:val="none"/>
       </w:rPr>
     </w:lvl>
     <w:lvl w:ilvl="1">
       <w:start w:val="1"/>
       <w:numFmt w:val="bullet"/>
-      <w:lvlText w:val="o"/>
+      <w:lvlText w:val="○"/>
       <w:lvlJc w:val="left"/>
       <w:pPr>
         <w:ind w:left="1440" w:hanging="360"/>
       </w:pPr>
       <w:rPr>
-        <w:rFonts w:ascii="Courier New" w:cs="Courier New" w:eastAsia="Courier New" w:hAnsi="Courier New"/>
+        <w:u w:val="none"/>
       </w:rPr>
     </w:lvl>
     <w:lvl w:ilvl="2">
       <w:start w:val="1"/>
       <w:numFmt w:val="bullet"/>
-      <w:lvlText w:val="▪"/>
+      <w:lvlText w:val="■"/>
       <w:lvlJc w:val="left"/>
       <w:pPr>
         <w:ind w:left="2160" w:hanging="360"/>
       </w:pPr>
       <w:rPr>
-        <w:rFonts w:ascii="Noto Sans Symbols" w:cs="Noto Sans Symbols" w:eastAsia="Noto Sans Symbols" w:hAnsi="Noto Sans Symbols"/>
+        <w:u w:val="none"/>
       </w:rPr>
     </w:lvl>
     <w:lvl w:ilvl="3">
@@ -5770,31 +5774,31 @@
         <w:ind w:left="2880" w:hanging="360"/>
       </w:pPr>
       <w:rPr>
-        <w:rFonts w:ascii="Noto Sans Symbols" w:cs="Noto Sans Symbols" w:eastAsia="Noto Sans Symbols" w:hAnsi="Noto Sans Symbols"/>
+        <w:u w:val="none"/>
       </w:rPr>
     </w:lvl>
     <w:lvl w:ilvl="4">
       <w:start w:val="1"/>
       <w:numFmt w:val="bullet"/>
-      <w:lvlText w:val="o"/>
+      <w:lvlText w:val="○"/>
       <w:lvlJc w:val="left"/>
       <w:pPr>
         <w:ind w:left="3600" w:hanging="360"/>
       </w:pPr>
       <w:rPr>
-        <w:rFonts w:ascii="Courier New" w:cs="Courier New" w:eastAsia="Courier New" w:hAnsi="Courier New"/>
+        <w:u w:val="none"/>
       </w:rPr>
     </w:lvl>
     <w:lvl w:ilvl="5">
       <w:start w:val="1"/>
       <w:numFmt w:val="bullet"/>
-      <w:lvlText w:val="▪"/>
+      <w:lvlText w:val="■"/>
       <w:lvlJc w:val="left"/>
       <w:pPr>
         <w:ind w:left="4320" w:hanging="360"/>
       </w:pPr>
       <w:rPr>
-        <w:rFonts w:ascii="Noto Sans Symbols" w:cs="Noto Sans Symbols" w:eastAsia="Noto Sans Symbols" w:hAnsi="Noto Sans Symbols"/>
+        <w:u w:val="none"/>
       </w:rPr>
     </w:lvl>
     <w:lvl w:ilvl="6">
@@ -5806,31 +5810,31 @@
         <w:ind w:left="5040" w:hanging="360"/>
       </w:pPr>
       <w:rPr>
-        <w:rFonts w:ascii="Noto Sans Symbols" w:cs="Noto Sans Symbols" w:eastAsia="Noto Sans Symbols" w:hAnsi="Noto Sans Symbols"/>
+        <w:u w:val="none"/>
       </w:rPr>
     </w:lvl>
     <w:lvl w:ilvl="7">
       <w:start w:val="1"/>
       <w:numFmt w:val="bullet"/>
-      <w:lvlText w:val="o"/>
+      <w:lvlText w:val="○"/>
       <w:lvlJc w:val="left"/>
       <w:pPr>
         <w:ind w:left="5760" w:hanging="360"/>
       </w:pPr>
       <w:rPr>
-        <w:rFonts w:ascii="Courier New" w:cs="Courier New" w:eastAsia="Courier New" w:hAnsi="Courier New"/>
+        <w:u w:val="none"/>
       </w:rPr>
     </w:lvl>
     <w:lvl w:ilvl="8">
       <w:start w:val="1"/>
       <w:numFmt w:val="bullet"/>
-      <w:lvlText w:val="▪"/>
+      <w:lvlText w:val="■"/>
       <w:lvlJc w:val="left"/>
       <w:pPr>
         <w:ind w:left="6480" w:hanging="360"/>
       </w:pPr>
       <w:rPr>
-        <w:rFonts w:ascii="Noto Sans Symbols" w:cs="Noto Sans Symbols" w:eastAsia="Noto Sans Symbols" w:hAnsi="Noto Sans Symbols"/>
+        <w:u w:val="none"/>
       </w:rPr>
     </w:lvl>
   </w:abstractNum>
@@ -5841,7 +5845,7 @@
       <w:lvlText w:val="●"/>
       <w:lvlJc w:val="left"/>
       <w:pPr>
-        <w:ind w:left="1080" w:hanging="360"/>
+        <w:ind w:left="720" w:hanging="360"/>
       </w:pPr>
       <w:rPr>
         <w:rFonts w:ascii="Noto Sans Symbols" w:cs="Noto Sans Symbols" w:eastAsia="Noto Sans Symbols" w:hAnsi="Noto Sans Symbols"/>
@@ -5853,7 +5857,7 @@
       <w:lvlText w:val="o"/>
       <w:lvlJc w:val="left"/>
       <w:pPr>
-        <w:ind w:left="1800" w:hanging="360"/>
+        <w:ind w:left="1440" w:hanging="360"/>
       </w:pPr>
       <w:rPr>
         <w:rFonts w:ascii="Courier New" w:cs="Courier New" w:eastAsia="Courier New" w:hAnsi="Courier New"/>
@@ -5865,7 +5869,7 @@
       <w:lvlText w:val="▪"/>
       <w:lvlJc w:val="left"/>
       <w:pPr>
-        <w:ind w:left="2520" w:hanging="360"/>
+        <w:ind w:left="2160" w:hanging="360"/>
       </w:pPr>
       <w:rPr>
         <w:rFonts w:ascii="Noto Sans Symbols" w:cs="Noto Sans Symbols" w:eastAsia="Noto Sans Symbols" w:hAnsi="Noto Sans Symbols"/>
@@ -5877,7 +5881,7 @@
       <w:lvlText w:val="●"/>
       <w:lvlJc w:val="left"/>
       <w:pPr>
-        <w:ind w:left="3240" w:hanging="360"/>
+        <w:ind w:left="2880" w:hanging="360"/>
       </w:pPr>
       <w:rPr>
         <w:rFonts w:ascii="Noto Sans Symbols" w:cs="Noto Sans Symbols" w:eastAsia="Noto Sans Symbols" w:hAnsi="Noto Sans Symbols"/>
@@ -5889,7 +5893,7 @@
       <w:lvlText w:val="o"/>
       <w:lvlJc w:val="left"/>
       <w:pPr>
-        <w:ind w:left="3960" w:hanging="360"/>
+        <w:ind w:left="3600" w:hanging="360"/>
       </w:pPr>
       <w:rPr>
         <w:rFonts w:ascii="Courier New" w:cs="Courier New" w:eastAsia="Courier New" w:hAnsi="Courier New"/>
@@ -5901,7 +5905,7 @@
       <w:lvlText w:val="▪"/>
       <w:lvlJc w:val="left"/>
       <w:pPr>
-        <w:ind w:left="4680" w:hanging="360"/>
+        <w:ind w:left="4320" w:hanging="360"/>
       </w:pPr>
       <w:rPr>
         <w:rFonts w:ascii="Noto Sans Symbols" w:cs="Noto Sans Symbols" w:eastAsia="Noto Sans Symbols" w:hAnsi="Noto Sans Symbols"/>
@@ -5913,7 +5917,7 @@
       <w:lvlText w:val="●"/>
       <w:lvlJc w:val="left"/>
       <w:pPr>
-        <w:ind w:left="5400" w:hanging="360"/>
+        <w:ind w:left="5040" w:hanging="360"/>
       </w:pPr>
       <w:rPr>
         <w:rFonts w:ascii="Noto Sans Symbols" w:cs="Noto Sans Symbols" w:eastAsia="Noto Sans Symbols" w:hAnsi="Noto Sans Symbols"/>
@@ -5925,7 +5929,7 @@
       <w:lvlText w:val="o"/>
       <w:lvlJc w:val="left"/>
       <w:pPr>
-        <w:ind w:left="6120" w:hanging="360"/>
+        <w:ind w:left="5760" w:hanging="360"/>
       </w:pPr>
       <w:rPr>
         <w:rFonts w:ascii="Courier New" w:cs="Courier New" w:eastAsia="Courier New" w:hAnsi="Courier New"/>
@@ -5937,7 +5941,7 @@
       <w:lvlText w:val="▪"/>
       <w:lvlJc w:val="left"/>
       <w:pPr>
-        <w:ind w:left="6840" w:hanging="360"/>
+        <w:ind w:left="6480" w:hanging="360"/>
       </w:pPr>
       <w:rPr>
         <w:rFonts w:ascii="Noto Sans Symbols" w:cs="Noto Sans Symbols" w:eastAsia="Noto Sans Symbols" w:hAnsi="Noto Sans Symbols"/>
@@ -5951,7 +5955,7 @@
       <w:lvlText w:val="●"/>
       <w:lvlJc w:val="left"/>
       <w:pPr>
-        <w:ind w:left="360" w:hanging="360"/>
+        <w:ind w:left="1080" w:hanging="360"/>
       </w:pPr>
       <w:rPr>
         <w:rFonts w:ascii="Noto Sans Symbols" w:cs="Noto Sans Symbols" w:eastAsia="Noto Sans Symbols" w:hAnsi="Noto Sans Symbols"/>
@@ -5963,7 +5967,7 @@
       <w:lvlText w:val="o"/>
       <w:lvlJc w:val="left"/>
       <w:pPr>
-        <w:ind w:left="1080" w:hanging="360"/>
+        <w:ind w:left="1800" w:hanging="360"/>
       </w:pPr>
       <w:rPr>
         <w:rFonts w:ascii="Courier New" w:cs="Courier New" w:eastAsia="Courier New" w:hAnsi="Courier New"/>
@@ -5975,7 +5979,7 @@
       <w:lvlText w:val="▪"/>
       <w:lvlJc w:val="left"/>
       <w:pPr>
-        <w:ind w:left="1800" w:hanging="360"/>
+        <w:ind w:left="2520" w:hanging="360"/>
       </w:pPr>
       <w:rPr>
         <w:rFonts w:ascii="Noto Sans Symbols" w:cs="Noto Sans Symbols" w:eastAsia="Noto Sans Symbols" w:hAnsi="Noto Sans Symbols"/>
@@ -5987,7 +5991,7 @@
       <w:lvlText w:val="●"/>
       <w:lvlJc w:val="left"/>
       <w:pPr>
-        <w:ind w:left="2520" w:hanging="360"/>
+        <w:ind w:left="3240" w:hanging="360"/>
       </w:pPr>
       <w:rPr>
         <w:rFonts w:ascii="Noto Sans Symbols" w:cs="Noto Sans Symbols" w:eastAsia="Noto Sans Symbols" w:hAnsi="Noto Sans Symbols"/>
@@ -5999,7 +6003,7 @@
       <w:lvlText w:val="o"/>
       <w:lvlJc w:val="left"/>
       <w:pPr>
-        <w:ind w:left="3240" w:hanging="360"/>
+        <w:ind w:left="3960" w:hanging="360"/>
       </w:pPr>
       <w:rPr>
         <w:rFonts w:ascii="Courier New" w:cs="Courier New" w:eastAsia="Courier New" w:hAnsi="Courier New"/>
@@ -6011,7 +6015,7 @@
       <w:lvlText w:val="▪"/>
       <w:lvlJc w:val="left"/>
       <w:pPr>
-        <w:ind w:left="3960" w:hanging="360"/>
+        <w:ind w:left="4680" w:hanging="360"/>
       </w:pPr>
       <w:rPr>
         <w:rFonts w:ascii="Noto Sans Symbols" w:cs="Noto Sans Symbols" w:eastAsia="Noto Sans Symbols" w:hAnsi="Noto Sans Symbols"/>
@@ -6023,7 +6027,7 @@
       <w:lvlText w:val="●"/>
       <w:lvlJc w:val="left"/>
       <w:pPr>
-        <w:ind w:left="4680" w:hanging="360"/>
+        <w:ind w:left="5400" w:hanging="360"/>
       </w:pPr>
       <w:rPr>
         <w:rFonts w:ascii="Noto Sans Symbols" w:cs="Noto Sans Symbols" w:eastAsia="Noto Sans Symbols" w:hAnsi="Noto Sans Symbols"/>
@@ -6035,7 +6039,7 @@
       <w:lvlText w:val="o"/>
       <w:lvlJc w:val="left"/>
       <w:pPr>
-        <w:ind w:left="5400" w:hanging="360"/>
+        <w:ind w:left="6120" w:hanging="360"/>
       </w:pPr>
       <w:rPr>
         <w:rFonts w:ascii="Courier New" w:cs="Courier New" w:eastAsia="Courier New" w:hAnsi="Courier New"/>
@@ -6047,7 +6051,7 @@
       <w:lvlText w:val="▪"/>
       <w:lvlJc w:val="left"/>
       <w:pPr>
-        <w:ind w:left="6120" w:hanging="360"/>
+        <w:ind w:left="6840" w:hanging="360"/>
       </w:pPr>
       <w:rPr>
         <w:rFonts w:ascii="Noto Sans Symbols" w:cs="Noto Sans Symbols" w:eastAsia="Noto Sans Symbols" w:hAnsi="Noto Sans Symbols"/>
@@ -6061,34 +6065,34 @@
       <w:lvlText w:val="●"/>
       <w:lvlJc w:val="left"/>
       <w:pPr>
-        <w:ind w:left="720" w:hanging="360"/>
-      </w:pPr>
-      <w:rPr>
-        <w:u w:val="none"/>
+        <w:ind w:left="360" w:hanging="360"/>
+      </w:pPr>
+      <w:rPr>
+        <w:rFonts w:ascii="Noto Sans Symbols" w:cs="Noto Sans Symbols" w:eastAsia="Noto Sans Symbols" w:hAnsi="Noto Sans Symbols"/>
       </w:rPr>
     </w:lvl>
     <w:lvl w:ilvl="1">
       <w:start w:val="1"/>
       <w:numFmt w:val="bullet"/>
-      <w:lvlText w:val="○"/>
-      <w:lvlJc w:val="left"/>
-      <w:pPr>
-        <w:ind w:left="1440" w:hanging="360"/>
-      </w:pPr>
-      <w:rPr>
-        <w:u w:val="none"/>
+      <w:lvlText w:val="o"/>
+      <w:lvlJc w:val="left"/>
+      <w:pPr>
+        <w:ind w:left="1080" w:hanging="360"/>
+      </w:pPr>
+      <w:rPr>
+        <w:rFonts w:ascii="Courier New" w:cs="Courier New" w:eastAsia="Courier New" w:hAnsi="Courier New"/>
       </w:rPr>
     </w:lvl>
     <w:lvl w:ilvl="2">
       <w:start w:val="1"/>
       <w:numFmt w:val="bullet"/>
-      <w:lvlText w:val="■"/>
-      <w:lvlJc w:val="left"/>
-      <w:pPr>
-        <w:ind w:left="2160" w:hanging="360"/>
-      </w:pPr>
-      <w:rPr>
-        <w:u w:val="none"/>
+      <w:lvlText w:val="▪"/>
+      <w:lvlJc w:val="left"/>
+      <w:pPr>
+        <w:ind w:left="1800" w:hanging="360"/>
+      </w:pPr>
+      <w:rPr>
+        <w:rFonts w:ascii="Noto Sans Symbols" w:cs="Noto Sans Symbols" w:eastAsia="Noto Sans Symbols" w:hAnsi="Noto Sans Symbols"/>
       </w:rPr>
     </w:lvl>
     <w:lvl w:ilvl="3">
@@ -6097,34 +6101,34 @@
       <w:lvlText w:val="●"/>
       <w:lvlJc w:val="left"/>
       <w:pPr>
-        <w:ind w:left="2880" w:hanging="360"/>
-      </w:pPr>
-      <w:rPr>
-        <w:u w:val="none"/>
+        <w:ind w:left="2520" w:hanging="360"/>
+      </w:pPr>
+      <w:rPr>
+        <w:rFonts w:ascii="Noto Sans Symbols" w:cs="Noto Sans Symbols" w:eastAsia="Noto Sans Symbols" w:hAnsi="Noto Sans Symbols"/>
       </w:rPr>
     </w:lvl>
     <w:lvl w:ilvl="4">
       <w:start w:val="1"/>
       <w:numFmt w:val="bullet"/>
-      <w:lvlText w:val="○"/>
-      <w:lvlJc w:val="left"/>
-      <w:pPr>
-        <w:ind w:left="3600" w:hanging="360"/>
-      </w:pPr>
-      <w:rPr>
-        <w:u w:val="none"/>
+      <w:lvlText w:val="o"/>
+      <w:lvlJc w:val="left"/>
+      <w:pPr>
+        <w:ind w:left="3240" w:hanging="360"/>
+      </w:pPr>
+      <w:rPr>
+        <w:rFonts w:ascii="Courier New" w:cs="Courier New" w:eastAsia="Courier New" w:hAnsi="Courier New"/>
       </w:rPr>
     </w:lvl>
     <w:lvl w:ilvl="5">
       <w:start w:val="1"/>
       <w:numFmt w:val="bullet"/>
-      <w:lvlText w:val="■"/>
-      <w:lvlJc w:val="left"/>
-      <w:pPr>
-        <w:ind w:left="4320" w:hanging="360"/>
-      </w:pPr>
-      <w:rPr>
-        <w:u w:val="none"/>
+      <w:lvlText w:val="▪"/>
+      <w:lvlJc w:val="left"/>
+      <w:pPr>
+        <w:ind w:left="3960" w:hanging="360"/>
+      </w:pPr>
+      <w:rPr>
+        <w:rFonts w:ascii="Noto Sans Symbols" w:cs="Noto Sans Symbols" w:eastAsia="Noto Sans Symbols" w:hAnsi="Noto Sans Symbols"/>
       </w:rPr>
     </w:lvl>
     <w:lvl w:ilvl="6">
@@ -6133,34 +6137,34 @@
       <w:lvlText w:val="●"/>
       <w:lvlJc w:val="left"/>
       <w:pPr>
-        <w:ind w:left="5040" w:hanging="360"/>
-      </w:pPr>
-      <w:rPr>
-        <w:u w:val="none"/>
+        <w:ind w:left="4680" w:hanging="360"/>
+      </w:pPr>
+      <w:rPr>
+        <w:rFonts w:ascii="Noto Sans Symbols" w:cs="Noto Sans Symbols" w:eastAsia="Noto Sans Symbols" w:hAnsi="Noto Sans Symbols"/>
       </w:rPr>
     </w:lvl>
     <w:lvl w:ilvl="7">
       <w:start w:val="1"/>
       <w:numFmt w:val="bullet"/>
-      <w:lvlText w:val="○"/>
-      <w:lvlJc w:val="left"/>
-      <w:pPr>
-        <w:ind w:left="5760" w:hanging="360"/>
-      </w:pPr>
-      <w:rPr>
-        <w:u w:val="none"/>
+      <w:lvlText w:val="o"/>
+      <w:lvlJc w:val="left"/>
+      <w:pPr>
+        <w:ind w:left="5400" w:hanging="360"/>
+      </w:pPr>
+      <w:rPr>
+        <w:rFonts w:ascii="Courier New" w:cs="Courier New" w:eastAsia="Courier New" w:hAnsi="Courier New"/>
       </w:rPr>
     </w:lvl>
     <w:lvl w:ilvl="8">
       <w:start w:val="1"/>
       <w:numFmt w:val="bullet"/>
-      <w:lvlText w:val="■"/>
-      <w:lvlJc w:val="left"/>
-      <w:pPr>
-        <w:ind w:left="6480" w:hanging="360"/>
-      </w:pPr>
-      <w:rPr>
-        <w:u w:val="none"/>
+      <w:lvlText w:val="▪"/>
+      <w:lvlJc w:val="left"/>
+      <w:pPr>
+        <w:ind w:left="6120" w:hanging="360"/>
+      </w:pPr>
+      <w:rPr>
+        <w:rFonts w:ascii="Noto Sans Symbols" w:cs="Noto Sans Symbols" w:eastAsia="Noto Sans Symbols" w:hAnsi="Noto Sans Symbols"/>
       </w:rPr>
     </w:lvl>
   </w:abstractNum>
@@ -6385,6 +6389,116 @@
     </w:lvl>
   </w:abstractNum>
   <w:abstractNum w:abstractNumId="12">
+    <w:lvl w:ilvl="0">
+      <w:start w:val="1"/>
+      <w:numFmt w:val="bullet"/>
+      <w:lvlText w:val="●"/>
+      <w:lvlJc w:val="left"/>
+      <w:pPr>
+        <w:ind w:left="720" w:hanging="360"/>
+      </w:pPr>
+      <w:rPr>
+        <w:u w:val="none"/>
+      </w:rPr>
+    </w:lvl>
+    <w:lvl w:ilvl="1">
+      <w:start w:val="1"/>
+      <w:numFmt w:val="bullet"/>
+      <w:lvlText w:val="○"/>
+      <w:lvlJc w:val="left"/>
+      <w:pPr>
+        <w:ind w:left="1440" w:hanging="360"/>
+      </w:pPr>
+      <w:rPr>
+        <w:u w:val="none"/>
+      </w:rPr>
+    </w:lvl>
+    <w:lvl w:ilvl="2">
+      <w:start w:val="1"/>
+      <w:numFmt w:val="bullet"/>
+      <w:lvlText w:val="■"/>
+      <w:lvlJc w:val="left"/>
+      <w:pPr>
+        <w:ind w:left="2160" w:hanging="360"/>
+      </w:pPr>
+      <w:rPr>
+        <w:u w:val="none"/>
+      </w:rPr>
+    </w:lvl>
+    <w:lvl w:ilvl="3">
+      <w:start w:val="1"/>
+      <w:numFmt w:val="bullet"/>
+      <w:lvlText w:val="●"/>
+      <w:lvlJc w:val="left"/>
+      <w:pPr>
+        <w:ind w:left="2880" w:hanging="360"/>
+      </w:pPr>
+      <w:rPr>
+        <w:u w:val="none"/>
+      </w:rPr>
+    </w:lvl>
+    <w:lvl w:ilvl="4">
+      <w:start w:val="1"/>
+      <w:numFmt w:val="bullet"/>
+      <w:lvlText w:val="○"/>
+      <w:lvlJc w:val="left"/>
+      <w:pPr>
+        <w:ind w:left="3600" w:hanging="360"/>
+      </w:pPr>
+      <w:rPr>
+        <w:u w:val="none"/>
+      </w:rPr>
+    </w:lvl>
+    <w:lvl w:ilvl="5">
+      <w:start w:val="1"/>
+      <w:numFmt w:val="bullet"/>
+      <w:lvlText w:val="■"/>
+      <w:lvlJc w:val="left"/>
+      <w:pPr>
+        <w:ind w:left="4320" w:hanging="360"/>
+      </w:pPr>
+      <w:rPr>
+        <w:u w:val="none"/>
+      </w:rPr>
+    </w:lvl>
+    <w:lvl w:ilvl="6">
+      <w:start w:val="1"/>
+      <w:numFmt w:val="bullet"/>
+      <w:lvlText w:val="●"/>
+      <w:lvlJc w:val="left"/>
+      <w:pPr>
+        <w:ind w:left="5040" w:hanging="360"/>
+      </w:pPr>
+      <w:rPr>
+        <w:u w:val="none"/>
+      </w:rPr>
+    </w:lvl>
+    <w:lvl w:ilvl="7">
+      <w:start w:val="1"/>
+      <w:numFmt w:val="bullet"/>
+      <w:lvlText w:val="○"/>
+      <w:lvlJc w:val="left"/>
+      <w:pPr>
+        <w:ind w:left="5760" w:hanging="360"/>
+      </w:pPr>
+      <w:rPr>
+        <w:u w:val="none"/>
+      </w:rPr>
+    </w:lvl>
+    <w:lvl w:ilvl="8">
+      <w:start w:val="1"/>
+      <w:numFmt w:val="bullet"/>
+      <w:lvlText w:val="■"/>
+      <w:lvlJc w:val="left"/>
+      <w:pPr>
+        <w:ind w:left="6480" w:hanging="360"/>
+      </w:pPr>
+      <w:rPr>
+        <w:u w:val="none"/>
+      </w:rPr>
+    </w:lvl>
+  </w:abstractNum>
+  <w:abstractNum w:abstractNumId="13">
     <w:lvl w:ilvl="0">
       <w:start w:val="1"/>
       <w:numFmt w:val="bullet"/>
@@ -6529,6 +6643,9 @@
   </w:num>
   <w:num w:numId="12">
     <w:abstractNumId w:val="12"/>
+  </w:num>
+  <w:num w:numId="13">
+    <w:abstractNumId w:val="13"/>
   </w:num>
 </w:numbering>
 </file>
@@ -7494,7 +7611,7 @@
 
 <file path=customXML/item1.xml><?xml version="1.0" encoding="utf-8"?>
 <go:gDocsCustomXmlDataStorage xmlns:go="http://customooxmlschemas.google.com/" xmlns:r="http://schemas.openxmlformats.org/officeDocument/2006/relationships" uri="GoogleDocsCustomDataVersion2">
-  <go:docsCustomData xmlns:go="http://customooxmlschemas.google.com/" roundtripDataSignature="AMtx7mgweIn+MbJdfGfMq8eiBG72cSFXuw==">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</go:docsCustomData>
+  <go:docsCustomData xmlns:go="http://customooxmlschemas.google.com/" roundtripDataSignature="AMtx7miQtj1fWcbg6tzKXQFWDyLL3FRO1A==">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</go:docsCustomData>
 </go:gDocsCustomXmlDataStorage>
 </file>
 

</xml_diff>